<commit_message>
Modify Project_5: writeup, zip
</commit_message>
<xml_diff>
--- a/Projects/Project_5/writeup.docx
+++ b/Projects/Project_5/writeup.docx
@@ -87,15 +87,18 @@
           <w:szCs w:val="24"/>
         </w:rPr>
         <w:tab/>
-      </w:r>
-      <w:r>
-        <w:rPr>
-          <w:rFonts w:ascii="Times New Roman" w:hAnsi="Times New Roman" w:cs="Times New Roman"/>
-          <w:sz w:val="24"/>
-          <w:szCs w:val="24"/>
-        </w:rPr>
-        <w:t>…</w:t>
-      </w:r>
+        <w:t>For this fifth project, I was required to make a Morse Code Converter using what I have learned about binary trees. A generic binary tree was used for decoding Morse code to every letter of the alphabet. The tree consists of four levels with a root node of an empty string.</w:t>
+      </w:r>
+      <w:r>
+        <w:rPr>
+          <w:rFonts w:ascii="Times New Roman" w:hAnsi="Times New Roman" w:cs="Times New Roman"/>
+          <w:sz w:val="24"/>
+          <w:szCs w:val="24"/>
+        </w:rPr>
+        <w:t xml:space="preserve"> The Morse code combinations of dots and dashes guide the program how to find a letter in the tree. Starting at the beginning of a Morse letter code if a dot is encountered the tree is traversed to the left, and if a dash in encountered the tree is traversed to the right. Morse code is formatted as spaces separating letters and forward slashes separating words.</w:t>
+      </w:r>
+      <w:bookmarkStart w:id="0" w:name="_GoBack"/>
+      <w:bookmarkEnd w:id="0"/>
     </w:p>
     <w:p>
       <w:pPr>
@@ -1838,8 +1841,6 @@
         </w:rPr>
         <w:t>0</w:t>
       </w:r>
-      <w:bookmarkStart w:id="0" w:name="_GoBack"/>
-      <w:bookmarkEnd w:id="0"/>
     </w:p>
     <w:p>
       <w:pPr>
@@ -3169,7 +3170,7 @@
   <a:extraClrSchemeLst/>
   <a:extLst>
     <a:ext uri="{05A4C25C-085E-4340-85A3-A5531E510DB2}">
-      <thm15:themeFamily xmlns:thm15="http://schemas.microsoft.com/office/thememl/2012/main" xmlns="" name="Office Theme" id="{62F939B6-93AF-4DB8-9C6B-D6C7DFDC589F}" vid="{4A3C46E8-61CC-4603-A589-7422A47A8E4A}"/>
+      <thm15:themeFamily xmlns="" xmlns:thm15="http://schemas.microsoft.com/office/thememl/2012/main" name="Office Theme" id="{62F939B6-93AF-4DB8-9C6B-D6C7DFDC589F}" vid="{4A3C46E8-61CC-4603-A589-7422A47A8E4A}"/>
     </a:ext>
   </a:extLst>
 </a:theme>

</xml_diff>

<commit_message>
Modify Project_5: writeup, test table
</commit_message>
<xml_diff>
--- a/Projects/Project_5/writeup.docx
+++ b/Projects/Project_5/writeup.docx
@@ -97,8 +97,6 @@
         </w:rPr>
         <w:t xml:space="preserve"> The Morse code combinations of dots and dashes guide the program how to find a letter in the tree. Starting at the beginning of a Morse letter code if a dot is encountered the tree is traversed to the left, and if a dash in encountered the tree is traversed to the right. Morse code is formatted as spaces separating letters and forward slashes separating words.</w:t>
       </w:r>
-      <w:bookmarkStart w:id="0" w:name="_GoBack"/>
-      <w:bookmarkEnd w:id="0"/>
     </w:p>
     <w:p>
       <w:pPr>
@@ -489,17 +487,16 @@
     <w:tbl>
       <w:tblPr>
         <w:tblStyle w:val="TableGrid"/>
-        <w:tblW w:w="9450" w:type="dxa"/>
+        <w:tblW w:w="0" w:type="auto"/>
         <w:tblInd w:w="108" w:type="dxa"/>
-        <w:tblLayout w:type="fixed"/>
         <w:tblLook w:val="04A0" w:firstRow="1" w:lastRow="0" w:firstColumn="1" w:lastColumn="0" w:noHBand="0" w:noVBand="1"/>
       </w:tblPr>
       <w:tblGrid>
-        <w:gridCol w:w="630"/>
-        <w:gridCol w:w="2520"/>
-        <w:gridCol w:w="2745"/>
-        <w:gridCol w:w="2745"/>
-        <w:gridCol w:w="810"/>
+        <w:gridCol w:w="456"/>
+        <w:gridCol w:w="3054"/>
+        <w:gridCol w:w="2604"/>
+        <w:gridCol w:w="2604"/>
+        <w:gridCol w:w="750"/>
       </w:tblGrid>
       <w:tr>
         <w:trPr>
@@ -507,7 +504,7 @@
         </w:trPr>
         <w:tc>
           <w:tcPr>
-            <w:tcW w:w="630" w:type="dxa"/>
+            <w:tcW w:w="0" w:type="auto"/>
             <w:tcBorders>
               <w:top w:val="single" w:sz="4" w:space="0" w:color="auto"/>
               <w:left w:val="single" w:sz="4" w:space="0" w:color="auto"/>
@@ -537,7 +534,7 @@
         </w:tc>
         <w:tc>
           <w:tcPr>
-            <w:tcW w:w="2520" w:type="dxa"/>
+            <w:tcW w:w="3054" w:type="dxa"/>
             <w:tcBorders>
               <w:top w:val="single" w:sz="4" w:space="0" w:color="auto"/>
               <w:left w:val="single" w:sz="4" w:space="0" w:color="auto"/>
@@ -567,7 +564,7 @@
         </w:tc>
         <w:tc>
           <w:tcPr>
-            <w:tcW w:w="2745" w:type="dxa"/>
+            <w:tcW w:w="2604" w:type="dxa"/>
             <w:tcBorders>
               <w:top w:val="single" w:sz="4" w:space="0" w:color="auto"/>
               <w:left w:val="single" w:sz="4" w:space="0" w:color="auto"/>
@@ -597,7 +594,7 @@
         </w:tc>
         <w:tc>
           <w:tcPr>
-            <w:tcW w:w="2745" w:type="dxa"/>
+            <w:tcW w:w="2604" w:type="dxa"/>
             <w:tcBorders>
               <w:top w:val="single" w:sz="4" w:space="0" w:color="auto"/>
               <w:left w:val="single" w:sz="4" w:space="0" w:color="auto"/>
@@ -627,7 +624,7 @@
         </w:tc>
         <w:tc>
           <w:tcPr>
-            <w:tcW w:w="810" w:type="dxa"/>
+            <w:tcW w:w="0" w:type="auto"/>
             <w:tcBorders>
               <w:top w:val="single" w:sz="4" w:space="0" w:color="auto"/>
               <w:left w:val="single" w:sz="4" w:space="0" w:color="auto"/>
@@ -662,7 +659,7 @@
         </w:trPr>
         <w:tc>
           <w:tcPr>
-            <w:tcW w:w="630" w:type="dxa"/>
+            <w:tcW w:w="0" w:type="auto"/>
             <w:tcBorders>
               <w:top w:val="single" w:sz="4" w:space="0" w:color="auto"/>
               <w:left w:val="single" w:sz="4" w:space="0" w:color="auto"/>
@@ -680,71 +677,103 @@
                 <w:szCs w:val="24"/>
               </w:rPr>
             </w:pPr>
-          </w:p>
-        </w:tc>
-        <w:tc>
-          <w:tcPr>
-            <w:tcW w:w="2520" w:type="dxa"/>
-            <w:tcBorders>
-              <w:top w:val="single" w:sz="4" w:space="0" w:color="auto"/>
-              <w:left w:val="single" w:sz="4" w:space="0" w:color="auto"/>
-              <w:bottom w:val="single" w:sz="4" w:space="0" w:color="auto"/>
-              <w:right w:val="single" w:sz="4" w:space="0" w:color="auto"/>
-            </w:tcBorders>
-          </w:tcPr>
-          <w:p>
-            <w:pPr>
-              <w:rPr>
-                <w:rFonts w:ascii="Times New Roman" w:hAnsi="Times New Roman" w:cs="Times New Roman"/>
-                <w:sz w:val="24"/>
-                <w:szCs w:val="24"/>
-              </w:rPr>
-            </w:pPr>
-          </w:p>
-        </w:tc>
-        <w:tc>
-          <w:tcPr>
-            <w:tcW w:w="2745" w:type="dxa"/>
-            <w:tcBorders>
-              <w:top w:val="single" w:sz="4" w:space="0" w:color="auto"/>
-              <w:left w:val="single" w:sz="4" w:space="0" w:color="auto"/>
-              <w:bottom w:val="single" w:sz="4" w:space="0" w:color="auto"/>
-              <w:right w:val="single" w:sz="4" w:space="0" w:color="auto"/>
-            </w:tcBorders>
-          </w:tcPr>
-          <w:p>
-            <w:pPr>
-              <w:rPr>
-                <w:rFonts w:ascii="Times New Roman" w:hAnsi="Times New Roman" w:cs="Times New Roman"/>
-                <w:sz w:val="24"/>
-                <w:szCs w:val="24"/>
-              </w:rPr>
-            </w:pPr>
-          </w:p>
-        </w:tc>
-        <w:tc>
-          <w:tcPr>
-            <w:tcW w:w="2745" w:type="dxa"/>
-            <w:tcBorders>
-              <w:top w:val="single" w:sz="4" w:space="0" w:color="auto"/>
-              <w:left w:val="single" w:sz="4" w:space="0" w:color="auto"/>
-              <w:bottom w:val="single" w:sz="4" w:space="0" w:color="auto"/>
-              <w:right w:val="single" w:sz="4" w:space="0" w:color="auto"/>
-            </w:tcBorders>
-          </w:tcPr>
-          <w:p>
-            <w:pPr>
-              <w:rPr>
-                <w:rFonts w:ascii="Times New Roman" w:hAnsi="Times New Roman" w:cs="Times New Roman"/>
-                <w:sz w:val="24"/>
-                <w:szCs w:val="24"/>
-              </w:rPr>
-            </w:pPr>
-          </w:p>
-        </w:tc>
-        <w:tc>
-          <w:tcPr>
-            <w:tcW w:w="810" w:type="dxa"/>
+            <w:r>
+              <w:rPr>
+                <w:rFonts w:ascii="Times New Roman" w:hAnsi="Times New Roman" w:cs="Times New Roman"/>
+                <w:sz w:val="24"/>
+                <w:szCs w:val="24"/>
+              </w:rPr>
+              <w:t>1</w:t>
+            </w:r>
+          </w:p>
+        </w:tc>
+        <w:tc>
+          <w:tcPr>
+            <w:tcW w:w="3054" w:type="dxa"/>
+            <w:tcBorders>
+              <w:top w:val="single" w:sz="4" w:space="0" w:color="auto"/>
+              <w:left w:val="single" w:sz="4" w:space="0" w:color="auto"/>
+              <w:bottom w:val="single" w:sz="4" w:space="0" w:color="auto"/>
+              <w:right w:val="single" w:sz="4" w:space="0" w:color="auto"/>
+            </w:tcBorders>
+          </w:tcPr>
+          <w:p>
+            <w:pPr>
+              <w:rPr>
+                <w:rFonts w:ascii="Times New Roman" w:hAnsi="Times New Roman" w:cs="Times New Roman"/>
+                <w:sz w:val="24"/>
+                <w:szCs w:val="24"/>
+              </w:rPr>
+            </w:pPr>
+            <w:r>
+              <w:rPr>
+                <w:rFonts w:ascii="Times New Roman" w:hAnsi="Times New Roman" w:cs="Times New Roman"/>
+                <w:sz w:val="24"/>
+                <w:szCs w:val="24"/>
+              </w:rPr>
+              <w:t>…. . .-.. .-.. --- / - --- / - …. . / .-- --- .-. .-.. -..</w:t>
+            </w:r>
+          </w:p>
+        </w:tc>
+        <w:tc>
+          <w:tcPr>
+            <w:tcW w:w="2604" w:type="dxa"/>
+            <w:tcBorders>
+              <w:top w:val="single" w:sz="4" w:space="0" w:color="auto"/>
+              <w:left w:val="single" w:sz="4" w:space="0" w:color="auto"/>
+              <w:bottom w:val="single" w:sz="4" w:space="0" w:color="auto"/>
+              <w:right w:val="single" w:sz="4" w:space="0" w:color="auto"/>
+            </w:tcBorders>
+          </w:tcPr>
+          <w:p>
+            <w:pPr>
+              <w:rPr>
+                <w:rFonts w:ascii="Times New Roman" w:hAnsi="Times New Roman" w:cs="Times New Roman"/>
+                <w:sz w:val="24"/>
+                <w:szCs w:val="24"/>
+              </w:rPr>
+            </w:pPr>
+            <w:r>
+              <w:rPr>
+                <w:rFonts w:ascii="Times New Roman" w:hAnsi="Times New Roman" w:cs="Times New Roman"/>
+                <w:sz w:val="24"/>
+                <w:szCs w:val="24"/>
+              </w:rPr>
+              <w:t>hello to the world</w:t>
+            </w:r>
+          </w:p>
+        </w:tc>
+        <w:tc>
+          <w:tcPr>
+            <w:tcW w:w="2604" w:type="dxa"/>
+            <w:tcBorders>
+              <w:top w:val="single" w:sz="4" w:space="0" w:color="auto"/>
+              <w:left w:val="single" w:sz="4" w:space="0" w:color="auto"/>
+              <w:bottom w:val="single" w:sz="4" w:space="0" w:color="auto"/>
+              <w:right w:val="single" w:sz="4" w:space="0" w:color="auto"/>
+            </w:tcBorders>
+          </w:tcPr>
+          <w:p>
+            <w:pPr>
+              <w:rPr>
+                <w:rFonts w:ascii="Times New Roman" w:hAnsi="Times New Roman" w:cs="Times New Roman"/>
+                <w:sz w:val="24"/>
+                <w:szCs w:val="24"/>
+              </w:rPr>
+            </w:pPr>
+            <w:r>
+              <w:rPr>
+                <w:rFonts w:ascii="Times New Roman" w:hAnsi="Times New Roman" w:cs="Times New Roman"/>
+                <w:sz w:val="24"/>
+                <w:szCs w:val="24"/>
+              </w:rPr>
+              <w:t>hello to the world</w:t>
+            </w:r>
+          </w:p>
+        </w:tc>
+        <w:tc>
+          <w:tcPr>
+            <w:tcW w:w="0" w:type="auto"/>
             <w:tcBorders>
               <w:top w:val="single" w:sz="4" w:space="0" w:color="auto"/>
               <w:left w:val="single" w:sz="4" w:space="0" w:color="auto"/>
@@ -761,6 +790,14 @@
                 <w:szCs w:val="24"/>
               </w:rPr>
             </w:pPr>
+            <w:r>
+              <w:rPr>
+                <w:rFonts w:ascii="Times New Roman" w:hAnsi="Times New Roman" w:cs="Times New Roman"/>
+                <w:sz w:val="24"/>
+                <w:szCs w:val="24"/>
+              </w:rPr>
+              <w:t>Y</w:t>
+            </w:r>
           </w:p>
         </w:tc>
       </w:tr>
@@ -770,7 +807,7 @@
         </w:trPr>
         <w:tc>
           <w:tcPr>
-            <w:tcW w:w="630" w:type="dxa"/>
+            <w:tcW w:w="0" w:type="auto"/>
             <w:tcBorders>
               <w:top w:val="single" w:sz="4" w:space="0" w:color="auto"/>
               <w:left w:val="single" w:sz="4" w:space="0" w:color="auto"/>
@@ -788,71 +825,131 @@
                 <w:szCs w:val="24"/>
               </w:rPr>
             </w:pPr>
-          </w:p>
-        </w:tc>
-        <w:tc>
-          <w:tcPr>
-            <w:tcW w:w="2520" w:type="dxa"/>
-            <w:tcBorders>
-              <w:top w:val="single" w:sz="4" w:space="0" w:color="auto"/>
-              <w:left w:val="single" w:sz="4" w:space="0" w:color="auto"/>
-              <w:bottom w:val="single" w:sz="4" w:space="0" w:color="auto"/>
-              <w:right w:val="single" w:sz="4" w:space="0" w:color="auto"/>
-            </w:tcBorders>
-          </w:tcPr>
-          <w:p>
-            <w:pPr>
-              <w:rPr>
-                <w:rFonts w:ascii="Times New Roman" w:hAnsi="Times New Roman" w:cs="Times New Roman"/>
-                <w:sz w:val="24"/>
-                <w:szCs w:val="24"/>
-              </w:rPr>
-            </w:pPr>
-          </w:p>
-        </w:tc>
-        <w:tc>
-          <w:tcPr>
-            <w:tcW w:w="2745" w:type="dxa"/>
-            <w:tcBorders>
-              <w:top w:val="single" w:sz="4" w:space="0" w:color="auto"/>
-              <w:left w:val="single" w:sz="4" w:space="0" w:color="auto"/>
-              <w:bottom w:val="single" w:sz="4" w:space="0" w:color="auto"/>
-              <w:right w:val="single" w:sz="4" w:space="0" w:color="auto"/>
-            </w:tcBorders>
-          </w:tcPr>
-          <w:p>
-            <w:pPr>
-              <w:rPr>
-                <w:rFonts w:ascii="Times New Roman" w:hAnsi="Times New Roman" w:cs="Times New Roman"/>
-                <w:sz w:val="24"/>
-                <w:szCs w:val="24"/>
-              </w:rPr>
-            </w:pPr>
-          </w:p>
-        </w:tc>
-        <w:tc>
-          <w:tcPr>
-            <w:tcW w:w="2745" w:type="dxa"/>
-            <w:tcBorders>
-              <w:top w:val="single" w:sz="4" w:space="0" w:color="auto"/>
-              <w:left w:val="single" w:sz="4" w:space="0" w:color="auto"/>
-              <w:bottom w:val="single" w:sz="4" w:space="0" w:color="auto"/>
-              <w:right w:val="single" w:sz="4" w:space="0" w:color="auto"/>
-            </w:tcBorders>
-          </w:tcPr>
-          <w:p>
-            <w:pPr>
-              <w:rPr>
-                <w:rFonts w:ascii="Times New Roman" w:hAnsi="Times New Roman" w:cs="Times New Roman"/>
-                <w:sz w:val="24"/>
-                <w:szCs w:val="24"/>
-              </w:rPr>
-            </w:pPr>
-          </w:p>
-        </w:tc>
-        <w:tc>
-          <w:tcPr>
-            <w:tcW w:w="810" w:type="dxa"/>
+            <w:r>
+              <w:rPr>
+                <w:rFonts w:ascii="Times New Roman" w:hAnsi="Times New Roman" w:cs="Times New Roman"/>
+                <w:sz w:val="24"/>
+                <w:szCs w:val="24"/>
+              </w:rPr>
+              <w:t>2</w:t>
+            </w:r>
+          </w:p>
+        </w:tc>
+        <w:tc>
+          <w:tcPr>
+            <w:tcW w:w="3054" w:type="dxa"/>
+            <w:tcBorders>
+              <w:top w:val="single" w:sz="4" w:space="0" w:color="auto"/>
+              <w:left w:val="single" w:sz="4" w:space="0" w:color="auto"/>
+              <w:bottom w:val="single" w:sz="4" w:space="0" w:color="auto"/>
+              <w:right w:val="single" w:sz="4" w:space="0" w:color="auto"/>
+            </w:tcBorders>
+          </w:tcPr>
+          <w:p>
+            <w:pPr>
+              <w:rPr>
+                <w:rFonts w:ascii="Times New Roman" w:hAnsi="Times New Roman" w:cs="Times New Roman"/>
+                <w:sz w:val="24"/>
+                <w:szCs w:val="24"/>
+              </w:rPr>
+            </w:pPr>
+            <w:r>
+              <w:rPr>
+                <w:rFonts w:ascii="Times New Roman" w:hAnsi="Times New Roman" w:cs="Times New Roman"/>
+                <w:sz w:val="24"/>
+                <w:szCs w:val="24"/>
+              </w:rPr>
+              <w:t xml:space="preserve">- . ... - .. -. --. / </w:t>
+            </w:r>
+            <w:r>
+              <w:rPr>
+                <w:rFonts w:ascii="Times New Roman" w:hAnsi="Times New Roman" w:cs="Times New Roman"/>
+                <w:sz w:val="24"/>
+                <w:szCs w:val="24"/>
+              </w:rPr>
+              <w:t>- . ... - .. -. --.</w:t>
+            </w:r>
+          </w:p>
+        </w:tc>
+        <w:tc>
+          <w:tcPr>
+            <w:tcW w:w="2604" w:type="dxa"/>
+            <w:tcBorders>
+              <w:top w:val="single" w:sz="4" w:space="0" w:color="auto"/>
+              <w:left w:val="single" w:sz="4" w:space="0" w:color="auto"/>
+              <w:bottom w:val="single" w:sz="4" w:space="0" w:color="auto"/>
+              <w:right w:val="single" w:sz="4" w:space="0" w:color="auto"/>
+            </w:tcBorders>
+          </w:tcPr>
+          <w:p>
+            <w:pPr>
+              <w:rPr>
+                <w:rFonts w:ascii="Times New Roman" w:hAnsi="Times New Roman" w:cs="Times New Roman"/>
+                <w:sz w:val="24"/>
+                <w:szCs w:val="24"/>
+              </w:rPr>
+            </w:pPr>
+            <w:r>
+              <w:rPr>
+                <w:rFonts w:ascii="Times New Roman" w:hAnsi="Times New Roman" w:cs="Times New Roman"/>
+                <w:sz w:val="24"/>
+                <w:szCs w:val="24"/>
+              </w:rPr>
+              <w:t xml:space="preserve">testing </w:t>
+            </w:r>
+            <w:proofErr w:type="spellStart"/>
+            <w:r>
+              <w:rPr>
+                <w:rFonts w:ascii="Times New Roman" w:hAnsi="Times New Roman" w:cs="Times New Roman"/>
+                <w:sz w:val="24"/>
+                <w:szCs w:val="24"/>
+              </w:rPr>
+              <w:t>testing</w:t>
+            </w:r>
+            <w:proofErr w:type="spellEnd"/>
+          </w:p>
+        </w:tc>
+        <w:tc>
+          <w:tcPr>
+            <w:tcW w:w="2604" w:type="dxa"/>
+            <w:tcBorders>
+              <w:top w:val="single" w:sz="4" w:space="0" w:color="auto"/>
+              <w:left w:val="single" w:sz="4" w:space="0" w:color="auto"/>
+              <w:bottom w:val="single" w:sz="4" w:space="0" w:color="auto"/>
+              <w:right w:val="single" w:sz="4" w:space="0" w:color="auto"/>
+            </w:tcBorders>
+          </w:tcPr>
+          <w:p>
+            <w:pPr>
+              <w:rPr>
+                <w:rFonts w:ascii="Times New Roman" w:hAnsi="Times New Roman" w:cs="Times New Roman"/>
+                <w:sz w:val="24"/>
+                <w:szCs w:val="24"/>
+              </w:rPr>
+            </w:pPr>
+            <w:r>
+              <w:rPr>
+                <w:rFonts w:ascii="Times New Roman" w:hAnsi="Times New Roman" w:cs="Times New Roman"/>
+                <w:sz w:val="24"/>
+                <w:szCs w:val="24"/>
+              </w:rPr>
+              <w:t xml:space="preserve">testing </w:t>
+            </w:r>
+            <w:proofErr w:type="spellStart"/>
+            <w:r>
+              <w:rPr>
+                <w:rFonts w:ascii="Times New Roman" w:hAnsi="Times New Roman" w:cs="Times New Roman"/>
+                <w:sz w:val="24"/>
+                <w:szCs w:val="24"/>
+              </w:rPr>
+              <w:t>testing</w:t>
+            </w:r>
+            <w:proofErr w:type="spellEnd"/>
+          </w:p>
+        </w:tc>
+        <w:tc>
+          <w:tcPr>
+            <w:tcW w:w="0" w:type="auto"/>
             <w:tcBorders>
               <w:top w:val="single" w:sz="4" w:space="0" w:color="auto"/>
               <w:left w:val="single" w:sz="4" w:space="0" w:color="auto"/>
@@ -869,6 +966,14 @@
                 <w:szCs w:val="24"/>
               </w:rPr>
             </w:pPr>
+            <w:r>
+              <w:rPr>
+                <w:rFonts w:ascii="Times New Roman" w:hAnsi="Times New Roman" w:cs="Times New Roman"/>
+                <w:sz w:val="24"/>
+                <w:szCs w:val="24"/>
+              </w:rPr>
+              <w:t>Y</w:t>
+            </w:r>
           </w:p>
         </w:tc>
       </w:tr>
@@ -878,7 +983,7 @@
         </w:trPr>
         <w:tc>
           <w:tcPr>
-            <w:tcW w:w="630" w:type="dxa"/>
+            <w:tcW w:w="0" w:type="auto"/>
             <w:tcBorders>
               <w:top w:val="single" w:sz="4" w:space="0" w:color="auto"/>
               <w:left w:val="single" w:sz="4" w:space="0" w:color="auto"/>
@@ -896,71 +1001,123 @@
                 <w:szCs w:val="24"/>
               </w:rPr>
             </w:pPr>
-          </w:p>
-        </w:tc>
-        <w:tc>
-          <w:tcPr>
-            <w:tcW w:w="2520" w:type="dxa"/>
-            <w:tcBorders>
-              <w:top w:val="single" w:sz="4" w:space="0" w:color="auto"/>
-              <w:left w:val="single" w:sz="4" w:space="0" w:color="auto"/>
-              <w:bottom w:val="single" w:sz="4" w:space="0" w:color="auto"/>
-              <w:right w:val="single" w:sz="4" w:space="0" w:color="auto"/>
-            </w:tcBorders>
-          </w:tcPr>
-          <w:p>
-            <w:pPr>
-              <w:rPr>
-                <w:rFonts w:ascii="Times New Roman" w:hAnsi="Times New Roman" w:cs="Times New Roman"/>
-                <w:sz w:val="24"/>
-                <w:szCs w:val="24"/>
-              </w:rPr>
-            </w:pPr>
-          </w:p>
-        </w:tc>
-        <w:tc>
-          <w:tcPr>
-            <w:tcW w:w="2745" w:type="dxa"/>
-            <w:tcBorders>
-              <w:top w:val="single" w:sz="4" w:space="0" w:color="auto"/>
-              <w:left w:val="single" w:sz="4" w:space="0" w:color="auto"/>
-              <w:bottom w:val="single" w:sz="4" w:space="0" w:color="auto"/>
-              <w:right w:val="single" w:sz="4" w:space="0" w:color="auto"/>
-            </w:tcBorders>
-          </w:tcPr>
-          <w:p>
-            <w:pPr>
-              <w:rPr>
-                <w:rFonts w:ascii="Times New Roman" w:hAnsi="Times New Roman" w:cs="Times New Roman"/>
-                <w:sz w:val="24"/>
-                <w:szCs w:val="24"/>
-              </w:rPr>
-            </w:pPr>
-          </w:p>
-        </w:tc>
-        <w:tc>
-          <w:tcPr>
-            <w:tcW w:w="2745" w:type="dxa"/>
-            <w:tcBorders>
-              <w:top w:val="single" w:sz="4" w:space="0" w:color="auto"/>
-              <w:left w:val="single" w:sz="4" w:space="0" w:color="auto"/>
-              <w:bottom w:val="single" w:sz="4" w:space="0" w:color="auto"/>
-              <w:right w:val="single" w:sz="4" w:space="0" w:color="auto"/>
-            </w:tcBorders>
-          </w:tcPr>
-          <w:p>
-            <w:pPr>
-              <w:rPr>
-                <w:rFonts w:ascii="Times New Roman" w:hAnsi="Times New Roman" w:cs="Times New Roman"/>
-                <w:sz w:val="24"/>
-                <w:szCs w:val="24"/>
-              </w:rPr>
-            </w:pPr>
-          </w:p>
-        </w:tc>
-        <w:tc>
-          <w:tcPr>
-            <w:tcW w:w="810" w:type="dxa"/>
+            <w:r>
+              <w:rPr>
+                <w:rFonts w:ascii="Times New Roman" w:hAnsi="Times New Roman" w:cs="Times New Roman"/>
+                <w:sz w:val="24"/>
+                <w:szCs w:val="24"/>
+              </w:rPr>
+              <w:t>3</w:t>
+            </w:r>
+          </w:p>
+        </w:tc>
+        <w:tc>
+          <w:tcPr>
+            <w:tcW w:w="3054" w:type="dxa"/>
+            <w:tcBorders>
+              <w:top w:val="single" w:sz="4" w:space="0" w:color="auto"/>
+              <w:left w:val="single" w:sz="4" w:space="0" w:color="auto"/>
+              <w:bottom w:val="single" w:sz="4" w:space="0" w:color="auto"/>
+              <w:right w:val="single" w:sz="4" w:space="0" w:color="auto"/>
+            </w:tcBorders>
+          </w:tcPr>
+          <w:p>
+            <w:pPr>
+              <w:rPr>
+                <w:rFonts w:ascii="Times New Roman" w:hAnsi="Times New Roman" w:cs="Times New Roman"/>
+                <w:sz w:val="24"/>
+                <w:szCs w:val="24"/>
+              </w:rPr>
+            </w:pPr>
+            <w:r>
+              <w:rPr>
+                <w:rFonts w:ascii="Times New Roman" w:hAnsi="Times New Roman" w:cs="Times New Roman"/>
+                <w:sz w:val="24"/>
+                <w:szCs w:val="24"/>
+              </w:rPr>
+              <w:t>.-. .- -.-- / -.- .- .-. -.-- ... .... -.-- -.</w:t>
+            </w:r>
+          </w:p>
+        </w:tc>
+        <w:tc>
+          <w:tcPr>
+            <w:tcW w:w="2604" w:type="dxa"/>
+            <w:tcBorders>
+              <w:top w:val="single" w:sz="4" w:space="0" w:color="auto"/>
+              <w:left w:val="single" w:sz="4" w:space="0" w:color="auto"/>
+              <w:bottom w:val="single" w:sz="4" w:space="0" w:color="auto"/>
+              <w:right w:val="single" w:sz="4" w:space="0" w:color="auto"/>
+            </w:tcBorders>
+          </w:tcPr>
+          <w:p>
+            <w:pPr>
+              <w:rPr>
+                <w:rFonts w:ascii="Times New Roman" w:hAnsi="Times New Roman" w:cs="Times New Roman"/>
+                <w:sz w:val="24"/>
+                <w:szCs w:val="24"/>
+              </w:rPr>
+            </w:pPr>
+            <w:r>
+              <w:rPr>
+                <w:rFonts w:ascii="Times New Roman" w:hAnsi="Times New Roman" w:cs="Times New Roman"/>
+                <w:sz w:val="24"/>
+                <w:szCs w:val="24"/>
+              </w:rPr>
+              <w:t xml:space="preserve">ray </w:t>
+            </w:r>
+            <w:proofErr w:type="spellStart"/>
+            <w:r>
+              <w:rPr>
+                <w:rFonts w:ascii="Times New Roman" w:hAnsi="Times New Roman" w:cs="Times New Roman"/>
+                <w:sz w:val="24"/>
+                <w:szCs w:val="24"/>
+              </w:rPr>
+              <w:t>karyshyn</w:t>
+            </w:r>
+            <w:proofErr w:type="spellEnd"/>
+          </w:p>
+        </w:tc>
+        <w:tc>
+          <w:tcPr>
+            <w:tcW w:w="2604" w:type="dxa"/>
+            <w:tcBorders>
+              <w:top w:val="single" w:sz="4" w:space="0" w:color="auto"/>
+              <w:left w:val="single" w:sz="4" w:space="0" w:color="auto"/>
+              <w:bottom w:val="single" w:sz="4" w:space="0" w:color="auto"/>
+              <w:right w:val="single" w:sz="4" w:space="0" w:color="auto"/>
+            </w:tcBorders>
+          </w:tcPr>
+          <w:p>
+            <w:pPr>
+              <w:rPr>
+                <w:rFonts w:ascii="Times New Roman" w:hAnsi="Times New Roman" w:cs="Times New Roman"/>
+                <w:sz w:val="24"/>
+                <w:szCs w:val="24"/>
+              </w:rPr>
+            </w:pPr>
+            <w:r>
+              <w:rPr>
+                <w:rFonts w:ascii="Times New Roman" w:hAnsi="Times New Roman" w:cs="Times New Roman"/>
+                <w:sz w:val="24"/>
+                <w:szCs w:val="24"/>
+              </w:rPr>
+              <w:t xml:space="preserve">ray </w:t>
+            </w:r>
+            <w:proofErr w:type="spellStart"/>
+            <w:r>
+              <w:rPr>
+                <w:rFonts w:ascii="Times New Roman" w:hAnsi="Times New Roman" w:cs="Times New Roman"/>
+                <w:sz w:val="24"/>
+                <w:szCs w:val="24"/>
+              </w:rPr>
+              <w:t>karyshyn</w:t>
+            </w:r>
+            <w:proofErr w:type="spellEnd"/>
+          </w:p>
+        </w:tc>
+        <w:tc>
+          <w:tcPr>
+            <w:tcW w:w="0" w:type="auto"/>
             <w:tcBorders>
               <w:top w:val="single" w:sz="4" w:space="0" w:color="auto"/>
               <w:left w:val="single" w:sz="4" w:space="0" w:color="auto"/>
@@ -977,6 +1134,14 @@
                 <w:szCs w:val="24"/>
               </w:rPr>
             </w:pPr>
+            <w:r>
+              <w:rPr>
+                <w:rFonts w:ascii="Times New Roman" w:hAnsi="Times New Roman" w:cs="Times New Roman"/>
+                <w:sz w:val="24"/>
+                <w:szCs w:val="24"/>
+              </w:rPr>
+              <w:t>Y</w:t>
+            </w:r>
           </w:p>
         </w:tc>
       </w:tr>
@@ -986,7 +1151,7 @@
         </w:trPr>
         <w:tc>
           <w:tcPr>
-            <w:tcW w:w="630" w:type="dxa"/>
+            <w:tcW w:w="0" w:type="auto"/>
             <w:tcBorders>
               <w:top w:val="single" w:sz="4" w:space="0" w:color="auto"/>
               <w:left w:val="single" w:sz="4" w:space="0" w:color="auto"/>
@@ -1004,71 +1169,103 @@
                 <w:szCs w:val="24"/>
               </w:rPr>
             </w:pPr>
-          </w:p>
-        </w:tc>
-        <w:tc>
-          <w:tcPr>
-            <w:tcW w:w="2520" w:type="dxa"/>
-            <w:tcBorders>
-              <w:top w:val="single" w:sz="4" w:space="0" w:color="auto"/>
-              <w:left w:val="single" w:sz="4" w:space="0" w:color="auto"/>
-              <w:bottom w:val="single" w:sz="4" w:space="0" w:color="auto"/>
-              <w:right w:val="single" w:sz="4" w:space="0" w:color="auto"/>
-            </w:tcBorders>
-          </w:tcPr>
-          <w:p>
-            <w:pPr>
-              <w:rPr>
-                <w:rFonts w:ascii="Times New Roman" w:hAnsi="Times New Roman" w:cs="Times New Roman"/>
-                <w:sz w:val="24"/>
-                <w:szCs w:val="24"/>
-              </w:rPr>
-            </w:pPr>
-          </w:p>
-        </w:tc>
-        <w:tc>
-          <w:tcPr>
-            <w:tcW w:w="2745" w:type="dxa"/>
-            <w:tcBorders>
-              <w:top w:val="single" w:sz="4" w:space="0" w:color="auto"/>
-              <w:left w:val="single" w:sz="4" w:space="0" w:color="auto"/>
-              <w:bottom w:val="single" w:sz="4" w:space="0" w:color="auto"/>
-              <w:right w:val="single" w:sz="4" w:space="0" w:color="auto"/>
-            </w:tcBorders>
-          </w:tcPr>
-          <w:p>
-            <w:pPr>
-              <w:rPr>
-                <w:rFonts w:ascii="Times New Roman" w:hAnsi="Times New Roman" w:cs="Times New Roman"/>
-                <w:sz w:val="24"/>
-                <w:szCs w:val="24"/>
-              </w:rPr>
-            </w:pPr>
-          </w:p>
-        </w:tc>
-        <w:tc>
-          <w:tcPr>
-            <w:tcW w:w="2745" w:type="dxa"/>
-            <w:tcBorders>
-              <w:top w:val="single" w:sz="4" w:space="0" w:color="auto"/>
-              <w:left w:val="single" w:sz="4" w:space="0" w:color="auto"/>
-              <w:bottom w:val="single" w:sz="4" w:space="0" w:color="auto"/>
-              <w:right w:val="single" w:sz="4" w:space="0" w:color="auto"/>
-            </w:tcBorders>
-          </w:tcPr>
-          <w:p>
-            <w:pPr>
-              <w:rPr>
-                <w:rFonts w:ascii="Times New Roman" w:hAnsi="Times New Roman" w:cs="Times New Roman"/>
-                <w:sz w:val="24"/>
-                <w:szCs w:val="24"/>
-              </w:rPr>
-            </w:pPr>
-          </w:p>
-        </w:tc>
-        <w:tc>
-          <w:tcPr>
-            <w:tcW w:w="810" w:type="dxa"/>
+            <w:r>
+              <w:rPr>
+                <w:rFonts w:ascii="Times New Roman" w:hAnsi="Times New Roman" w:cs="Times New Roman"/>
+                <w:sz w:val="24"/>
+                <w:szCs w:val="24"/>
+              </w:rPr>
+              <w:t>4</w:t>
+            </w:r>
+          </w:p>
+        </w:tc>
+        <w:tc>
+          <w:tcPr>
+            <w:tcW w:w="3054" w:type="dxa"/>
+            <w:tcBorders>
+              <w:top w:val="single" w:sz="4" w:space="0" w:color="auto"/>
+              <w:left w:val="single" w:sz="4" w:space="0" w:color="auto"/>
+              <w:bottom w:val="single" w:sz="4" w:space="0" w:color="auto"/>
+              <w:right w:val="single" w:sz="4" w:space="0" w:color="auto"/>
+            </w:tcBorders>
+          </w:tcPr>
+          <w:p>
+            <w:pPr>
+              <w:rPr>
+                <w:rFonts w:ascii="Times New Roman" w:hAnsi="Times New Roman" w:cs="Times New Roman"/>
+                <w:sz w:val="24"/>
+                <w:szCs w:val="24"/>
+              </w:rPr>
+            </w:pPr>
+            <w:r>
+              <w:rPr>
+                <w:rFonts w:ascii="Times New Roman" w:hAnsi="Times New Roman" w:cs="Times New Roman"/>
+                <w:sz w:val="24"/>
+                <w:szCs w:val="24"/>
+              </w:rPr>
+              <w:t>--- .--. . -. / ..- .--. / - .... . / -.. --- --- .-. / .--. .-.. . .- ... .</w:t>
+            </w:r>
+          </w:p>
+        </w:tc>
+        <w:tc>
+          <w:tcPr>
+            <w:tcW w:w="2604" w:type="dxa"/>
+            <w:tcBorders>
+              <w:top w:val="single" w:sz="4" w:space="0" w:color="auto"/>
+              <w:left w:val="single" w:sz="4" w:space="0" w:color="auto"/>
+              <w:bottom w:val="single" w:sz="4" w:space="0" w:color="auto"/>
+              <w:right w:val="single" w:sz="4" w:space="0" w:color="auto"/>
+            </w:tcBorders>
+          </w:tcPr>
+          <w:p>
+            <w:pPr>
+              <w:rPr>
+                <w:rFonts w:ascii="Times New Roman" w:hAnsi="Times New Roman" w:cs="Times New Roman"/>
+                <w:sz w:val="24"/>
+                <w:szCs w:val="24"/>
+              </w:rPr>
+            </w:pPr>
+            <w:r>
+              <w:rPr>
+                <w:rFonts w:ascii="Times New Roman" w:hAnsi="Times New Roman" w:cs="Times New Roman"/>
+                <w:sz w:val="24"/>
+                <w:szCs w:val="24"/>
+              </w:rPr>
+              <w:t>open up the door please</w:t>
+            </w:r>
+          </w:p>
+        </w:tc>
+        <w:tc>
+          <w:tcPr>
+            <w:tcW w:w="2604" w:type="dxa"/>
+            <w:tcBorders>
+              <w:top w:val="single" w:sz="4" w:space="0" w:color="auto"/>
+              <w:left w:val="single" w:sz="4" w:space="0" w:color="auto"/>
+              <w:bottom w:val="single" w:sz="4" w:space="0" w:color="auto"/>
+              <w:right w:val="single" w:sz="4" w:space="0" w:color="auto"/>
+            </w:tcBorders>
+          </w:tcPr>
+          <w:p>
+            <w:pPr>
+              <w:rPr>
+                <w:rFonts w:ascii="Times New Roman" w:hAnsi="Times New Roman" w:cs="Times New Roman"/>
+                <w:sz w:val="24"/>
+                <w:szCs w:val="24"/>
+              </w:rPr>
+            </w:pPr>
+            <w:r>
+              <w:rPr>
+                <w:rFonts w:ascii="Times New Roman" w:hAnsi="Times New Roman" w:cs="Times New Roman"/>
+                <w:sz w:val="24"/>
+                <w:szCs w:val="24"/>
+              </w:rPr>
+              <w:t>open up the door please</w:t>
+            </w:r>
+          </w:p>
+        </w:tc>
+        <w:tc>
+          <w:tcPr>
+            <w:tcW w:w="0" w:type="auto"/>
             <w:tcBorders>
               <w:top w:val="single" w:sz="4" w:space="0" w:color="auto"/>
               <w:left w:val="single" w:sz="4" w:space="0" w:color="auto"/>
@@ -1085,6 +1282,14 @@
                 <w:szCs w:val="24"/>
               </w:rPr>
             </w:pPr>
+            <w:r>
+              <w:rPr>
+                <w:rFonts w:ascii="Times New Roman" w:hAnsi="Times New Roman" w:cs="Times New Roman"/>
+                <w:sz w:val="24"/>
+                <w:szCs w:val="24"/>
+              </w:rPr>
+              <w:t>Y</w:t>
+            </w:r>
           </w:p>
         </w:tc>
       </w:tr>
@@ -1094,7 +1299,7 @@
         </w:trPr>
         <w:tc>
           <w:tcPr>
-            <w:tcW w:w="630" w:type="dxa"/>
+            <w:tcW w:w="0" w:type="auto"/>
             <w:tcBorders>
               <w:top w:val="single" w:sz="4" w:space="0" w:color="auto"/>
               <w:left w:val="single" w:sz="4" w:space="0" w:color="auto"/>
@@ -1112,11 +1317,19 @@
                 <w:szCs w:val="24"/>
               </w:rPr>
             </w:pPr>
-          </w:p>
-        </w:tc>
-        <w:tc>
-          <w:tcPr>
-            <w:tcW w:w="2520" w:type="dxa"/>
+            <w:r>
+              <w:rPr>
+                <w:rFonts w:ascii="Times New Roman" w:hAnsi="Times New Roman" w:cs="Times New Roman"/>
+                <w:sz w:val="24"/>
+                <w:szCs w:val="24"/>
+              </w:rPr>
+              <w:t>5</w:t>
+            </w:r>
+          </w:p>
+        </w:tc>
+        <w:tc>
+          <w:tcPr>
+            <w:tcW w:w="3054" w:type="dxa"/>
             <w:tcBorders>
               <w:top w:val="single" w:sz="4" w:space="0" w:color="auto"/>
               <w:left w:val="single" w:sz="4" w:space="0" w:color="auto"/>
@@ -1135,51 +1348,75 @@
                 <w:szCs w:val="24"/>
               </w:rPr>
             </w:pPr>
-          </w:p>
-        </w:tc>
-        <w:tc>
-          <w:tcPr>
-            <w:tcW w:w="2745" w:type="dxa"/>
-            <w:tcBorders>
-              <w:top w:val="single" w:sz="4" w:space="0" w:color="auto"/>
-              <w:left w:val="single" w:sz="4" w:space="0" w:color="auto"/>
-              <w:bottom w:val="single" w:sz="4" w:space="0" w:color="auto"/>
-              <w:right w:val="single" w:sz="4" w:space="0" w:color="auto"/>
-            </w:tcBorders>
-          </w:tcPr>
-          <w:p>
-            <w:pPr>
-              <w:rPr>
-                <w:rFonts w:ascii="Times New Roman" w:hAnsi="Times New Roman" w:cs="Times New Roman"/>
-                <w:sz w:val="24"/>
-                <w:szCs w:val="24"/>
-              </w:rPr>
-            </w:pPr>
-          </w:p>
-        </w:tc>
-        <w:tc>
-          <w:tcPr>
-            <w:tcW w:w="2745" w:type="dxa"/>
-            <w:tcBorders>
-              <w:top w:val="single" w:sz="4" w:space="0" w:color="auto"/>
-              <w:left w:val="single" w:sz="4" w:space="0" w:color="auto"/>
-              <w:bottom w:val="single" w:sz="4" w:space="0" w:color="auto"/>
-              <w:right w:val="single" w:sz="4" w:space="0" w:color="auto"/>
-            </w:tcBorders>
-          </w:tcPr>
-          <w:p>
-            <w:pPr>
-              <w:rPr>
-                <w:rFonts w:ascii="Times New Roman" w:hAnsi="Times New Roman" w:cs="Times New Roman"/>
-                <w:sz w:val="24"/>
-                <w:szCs w:val="24"/>
-              </w:rPr>
-            </w:pPr>
-          </w:p>
-        </w:tc>
-        <w:tc>
-          <w:tcPr>
-            <w:tcW w:w="810" w:type="dxa"/>
+            <w:r>
+              <w:rPr>
+                <w:rFonts w:ascii="Times New Roman" w:hAnsi="Times New Roman" w:cs="Times New Roman"/>
+                <w:sz w:val="24"/>
+                <w:szCs w:val="24"/>
+              </w:rPr>
+              <w:t>-.-. --- -- .--. ..- - . .-. / ... -.-. .. . -. -.-. . / .. ... / ... --- / -- ..- -.-. .... / ..-. ..- -.</w:t>
+            </w:r>
+          </w:p>
+        </w:tc>
+        <w:tc>
+          <w:tcPr>
+            <w:tcW w:w="2604" w:type="dxa"/>
+            <w:tcBorders>
+              <w:top w:val="single" w:sz="4" w:space="0" w:color="auto"/>
+              <w:left w:val="single" w:sz="4" w:space="0" w:color="auto"/>
+              <w:bottom w:val="single" w:sz="4" w:space="0" w:color="auto"/>
+              <w:right w:val="single" w:sz="4" w:space="0" w:color="auto"/>
+            </w:tcBorders>
+          </w:tcPr>
+          <w:p>
+            <w:pPr>
+              <w:rPr>
+                <w:rFonts w:ascii="Times New Roman" w:hAnsi="Times New Roman" w:cs="Times New Roman"/>
+                <w:sz w:val="24"/>
+                <w:szCs w:val="24"/>
+              </w:rPr>
+            </w:pPr>
+            <w:r>
+              <w:rPr>
+                <w:rFonts w:ascii="Times New Roman" w:hAnsi="Times New Roman" w:cs="Times New Roman"/>
+                <w:sz w:val="24"/>
+                <w:szCs w:val="24"/>
+              </w:rPr>
+              <w:t>computer science is so much fun</w:t>
+            </w:r>
+          </w:p>
+        </w:tc>
+        <w:tc>
+          <w:tcPr>
+            <w:tcW w:w="2604" w:type="dxa"/>
+            <w:tcBorders>
+              <w:top w:val="single" w:sz="4" w:space="0" w:color="auto"/>
+              <w:left w:val="single" w:sz="4" w:space="0" w:color="auto"/>
+              <w:bottom w:val="single" w:sz="4" w:space="0" w:color="auto"/>
+              <w:right w:val="single" w:sz="4" w:space="0" w:color="auto"/>
+            </w:tcBorders>
+          </w:tcPr>
+          <w:p>
+            <w:pPr>
+              <w:rPr>
+                <w:rFonts w:ascii="Times New Roman" w:hAnsi="Times New Roman" w:cs="Times New Roman"/>
+                <w:sz w:val="24"/>
+                <w:szCs w:val="24"/>
+              </w:rPr>
+            </w:pPr>
+            <w:r>
+              <w:rPr>
+                <w:rFonts w:ascii="Times New Roman" w:hAnsi="Times New Roman" w:cs="Times New Roman"/>
+                <w:sz w:val="24"/>
+                <w:szCs w:val="24"/>
+              </w:rPr>
+              <w:t>computer science is so much fun</w:t>
+            </w:r>
+          </w:p>
+        </w:tc>
+        <w:tc>
+          <w:tcPr>
+            <w:tcW w:w="0" w:type="auto"/>
             <w:tcBorders>
               <w:top w:val="single" w:sz="4" w:space="0" w:color="auto"/>
               <w:left w:val="single" w:sz="4" w:space="0" w:color="auto"/>
@@ -1196,6 +1433,14 @@
                 <w:szCs w:val="24"/>
               </w:rPr>
             </w:pPr>
+            <w:r>
+              <w:rPr>
+                <w:rFonts w:ascii="Times New Roman" w:hAnsi="Times New Roman" w:cs="Times New Roman"/>
+                <w:sz w:val="24"/>
+                <w:szCs w:val="24"/>
+              </w:rPr>
+              <w:t>Y</w:t>
+            </w:r>
           </w:p>
         </w:tc>
       </w:tr>
@@ -1205,7 +1450,7 @@
         </w:trPr>
         <w:tc>
           <w:tcPr>
-            <w:tcW w:w="630" w:type="dxa"/>
+            <w:tcW w:w="0" w:type="auto"/>
             <w:tcBorders>
               <w:top w:val="single" w:sz="4" w:space="0" w:color="auto"/>
               <w:left w:val="single" w:sz="4" w:space="0" w:color="auto"/>
@@ -1223,71 +1468,119 @@
                 <w:szCs w:val="24"/>
               </w:rPr>
             </w:pPr>
-          </w:p>
-        </w:tc>
-        <w:tc>
-          <w:tcPr>
-            <w:tcW w:w="2520" w:type="dxa"/>
-            <w:tcBorders>
-              <w:top w:val="single" w:sz="4" w:space="0" w:color="auto"/>
-              <w:left w:val="single" w:sz="4" w:space="0" w:color="auto"/>
-              <w:bottom w:val="single" w:sz="4" w:space="0" w:color="auto"/>
-              <w:right w:val="single" w:sz="4" w:space="0" w:color="auto"/>
-            </w:tcBorders>
-          </w:tcPr>
-          <w:p>
-            <w:pPr>
-              <w:rPr>
-                <w:rFonts w:ascii="Times New Roman" w:hAnsi="Times New Roman" w:cs="Times New Roman"/>
-                <w:sz w:val="24"/>
-                <w:szCs w:val="24"/>
-              </w:rPr>
-            </w:pPr>
-          </w:p>
-        </w:tc>
-        <w:tc>
-          <w:tcPr>
-            <w:tcW w:w="2745" w:type="dxa"/>
-            <w:tcBorders>
-              <w:top w:val="single" w:sz="4" w:space="0" w:color="auto"/>
-              <w:left w:val="single" w:sz="4" w:space="0" w:color="auto"/>
-              <w:bottom w:val="single" w:sz="4" w:space="0" w:color="auto"/>
-              <w:right w:val="single" w:sz="4" w:space="0" w:color="auto"/>
-            </w:tcBorders>
-          </w:tcPr>
-          <w:p>
-            <w:pPr>
-              <w:rPr>
-                <w:rFonts w:ascii="Times New Roman" w:hAnsi="Times New Roman" w:cs="Times New Roman"/>
-                <w:sz w:val="24"/>
-                <w:szCs w:val="24"/>
-              </w:rPr>
-            </w:pPr>
-          </w:p>
-        </w:tc>
-        <w:tc>
-          <w:tcPr>
-            <w:tcW w:w="2745" w:type="dxa"/>
-            <w:tcBorders>
-              <w:top w:val="single" w:sz="4" w:space="0" w:color="auto"/>
-              <w:left w:val="single" w:sz="4" w:space="0" w:color="auto"/>
-              <w:bottom w:val="single" w:sz="4" w:space="0" w:color="auto"/>
-              <w:right w:val="single" w:sz="4" w:space="0" w:color="auto"/>
-            </w:tcBorders>
-          </w:tcPr>
-          <w:p>
-            <w:pPr>
-              <w:rPr>
-                <w:rFonts w:ascii="Times New Roman" w:hAnsi="Times New Roman" w:cs="Times New Roman"/>
-                <w:sz w:val="24"/>
-                <w:szCs w:val="24"/>
-              </w:rPr>
-            </w:pPr>
-          </w:p>
-        </w:tc>
-        <w:tc>
-          <w:tcPr>
-            <w:tcW w:w="810" w:type="dxa"/>
+            <w:r>
+              <w:rPr>
+                <w:rFonts w:ascii="Times New Roman" w:hAnsi="Times New Roman" w:cs="Times New Roman"/>
+                <w:sz w:val="24"/>
+                <w:szCs w:val="24"/>
+              </w:rPr>
+              <w:t>6</w:t>
+            </w:r>
+          </w:p>
+        </w:tc>
+        <w:tc>
+          <w:tcPr>
+            <w:tcW w:w="3054" w:type="dxa"/>
+            <w:tcBorders>
+              <w:top w:val="single" w:sz="4" w:space="0" w:color="auto"/>
+              <w:left w:val="single" w:sz="4" w:space="0" w:color="auto"/>
+              <w:bottom w:val="single" w:sz="4" w:space="0" w:color="auto"/>
+              <w:right w:val="single" w:sz="4" w:space="0" w:color="auto"/>
+            </w:tcBorders>
+          </w:tcPr>
+          <w:p>
+            <w:pPr>
+              <w:rPr>
+                <w:rFonts w:ascii="Times New Roman" w:hAnsi="Times New Roman" w:cs="Times New Roman"/>
+                <w:sz w:val="24"/>
+                <w:szCs w:val="24"/>
+              </w:rPr>
+            </w:pPr>
+            <w:r>
+              <w:rPr>
+                <w:rFonts w:ascii="Times New Roman" w:hAnsi="Times New Roman" w:cs="Times New Roman"/>
+                <w:sz w:val="24"/>
+                <w:szCs w:val="24"/>
+              </w:rPr>
+              <w:t>StudentTestFile.txt</w:t>
+            </w:r>
+          </w:p>
+        </w:tc>
+        <w:tc>
+          <w:tcPr>
+            <w:tcW w:w="2604" w:type="dxa"/>
+            <w:tcBorders>
+              <w:top w:val="single" w:sz="4" w:space="0" w:color="auto"/>
+              <w:left w:val="single" w:sz="4" w:space="0" w:color="auto"/>
+              <w:bottom w:val="single" w:sz="4" w:space="0" w:color="auto"/>
+              <w:right w:val="single" w:sz="4" w:space="0" w:color="auto"/>
+            </w:tcBorders>
+          </w:tcPr>
+          <w:p>
+            <w:pPr>
+              <w:rPr>
+                <w:rFonts w:ascii="Times New Roman" w:hAnsi="Times New Roman" w:cs="Times New Roman"/>
+                <w:sz w:val="24"/>
+                <w:szCs w:val="24"/>
+              </w:rPr>
+            </w:pPr>
+            <w:r>
+              <w:rPr>
+                <w:rFonts w:ascii="Times New Roman" w:hAnsi="Times New Roman" w:cs="Times New Roman"/>
+                <w:sz w:val="24"/>
+                <w:szCs w:val="24"/>
+              </w:rPr>
+              <w:t>t</w:t>
+            </w:r>
+            <w:r>
+              <w:rPr>
+                <w:rFonts w:ascii="Times New Roman" w:hAnsi="Times New Roman" w:cs="Times New Roman"/>
+                <w:sz w:val="24"/>
+                <w:szCs w:val="24"/>
+              </w:rPr>
+              <w:t>he quick brown fox jumps over the lazy dog</w:t>
+            </w:r>
+          </w:p>
+        </w:tc>
+        <w:tc>
+          <w:tcPr>
+            <w:tcW w:w="2604" w:type="dxa"/>
+            <w:tcBorders>
+              <w:top w:val="single" w:sz="4" w:space="0" w:color="auto"/>
+              <w:left w:val="single" w:sz="4" w:space="0" w:color="auto"/>
+              <w:bottom w:val="single" w:sz="4" w:space="0" w:color="auto"/>
+              <w:right w:val="single" w:sz="4" w:space="0" w:color="auto"/>
+            </w:tcBorders>
+          </w:tcPr>
+          <w:p>
+            <w:pPr>
+              <w:rPr>
+                <w:rFonts w:ascii="Times New Roman" w:hAnsi="Times New Roman" w:cs="Times New Roman"/>
+                <w:sz w:val="24"/>
+                <w:szCs w:val="24"/>
+              </w:rPr>
+            </w:pPr>
+            <w:r>
+              <w:rPr>
+                <w:rFonts w:ascii="Times New Roman" w:hAnsi="Times New Roman" w:cs="Times New Roman"/>
+                <w:sz w:val="24"/>
+                <w:szCs w:val="24"/>
+              </w:rPr>
+              <w:t>t</w:t>
+            </w:r>
+            <w:r>
+              <w:rPr>
+                <w:rFonts w:ascii="Times New Roman" w:hAnsi="Times New Roman" w:cs="Times New Roman"/>
+                <w:sz w:val="24"/>
+                <w:szCs w:val="24"/>
+              </w:rPr>
+              <w:t>he quick brown fox jumps over the lazy dog</w:t>
+            </w:r>
+          </w:p>
+        </w:tc>
+        <w:tc>
+          <w:tcPr>
+            <w:tcW w:w="0" w:type="auto"/>
             <w:tcBorders>
               <w:top w:val="single" w:sz="4" w:space="0" w:color="auto"/>
               <w:left w:val="single" w:sz="4" w:space="0" w:color="auto"/>
@@ -1304,6 +1597,14 @@
                 <w:szCs w:val="24"/>
               </w:rPr>
             </w:pPr>
+            <w:r>
+              <w:rPr>
+                <w:rFonts w:ascii="Times New Roman" w:hAnsi="Times New Roman" w:cs="Times New Roman"/>
+                <w:sz w:val="24"/>
+                <w:szCs w:val="24"/>
+              </w:rPr>
+              <w:t>Y</w:t>
+            </w:r>
           </w:p>
         </w:tc>
       </w:tr>
@@ -1313,7 +1614,7 @@
         </w:trPr>
         <w:tc>
           <w:tcPr>
-            <w:tcW w:w="630" w:type="dxa"/>
+            <w:tcW w:w="0" w:type="auto"/>
             <w:tcBorders>
               <w:top w:val="single" w:sz="4" w:space="0" w:color="auto"/>
               <w:left w:val="single" w:sz="4" w:space="0" w:color="auto"/>
@@ -1331,71 +1632,103 @@
                 <w:szCs w:val="24"/>
               </w:rPr>
             </w:pPr>
-          </w:p>
-        </w:tc>
-        <w:tc>
-          <w:tcPr>
-            <w:tcW w:w="2520" w:type="dxa"/>
-            <w:tcBorders>
-              <w:top w:val="single" w:sz="4" w:space="0" w:color="auto"/>
-              <w:left w:val="single" w:sz="4" w:space="0" w:color="auto"/>
-              <w:bottom w:val="single" w:sz="4" w:space="0" w:color="auto"/>
-              <w:right w:val="single" w:sz="4" w:space="0" w:color="auto"/>
-            </w:tcBorders>
-          </w:tcPr>
-          <w:p>
-            <w:pPr>
-              <w:rPr>
-                <w:rFonts w:ascii="Times New Roman" w:hAnsi="Times New Roman" w:cs="Times New Roman"/>
-                <w:sz w:val="24"/>
-                <w:szCs w:val="24"/>
-              </w:rPr>
-            </w:pPr>
-          </w:p>
-        </w:tc>
-        <w:tc>
-          <w:tcPr>
-            <w:tcW w:w="2745" w:type="dxa"/>
-            <w:tcBorders>
-              <w:top w:val="single" w:sz="4" w:space="0" w:color="auto"/>
-              <w:left w:val="single" w:sz="4" w:space="0" w:color="auto"/>
-              <w:bottom w:val="single" w:sz="4" w:space="0" w:color="auto"/>
-              <w:right w:val="single" w:sz="4" w:space="0" w:color="auto"/>
-            </w:tcBorders>
-          </w:tcPr>
-          <w:p>
-            <w:pPr>
-              <w:rPr>
-                <w:rFonts w:ascii="Times New Roman" w:hAnsi="Times New Roman" w:cs="Times New Roman"/>
-                <w:sz w:val="24"/>
-                <w:szCs w:val="24"/>
-              </w:rPr>
-            </w:pPr>
-          </w:p>
-        </w:tc>
-        <w:tc>
-          <w:tcPr>
-            <w:tcW w:w="2745" w:type="dxa"/>
-            <w:tcBorders>
-              <w:top w:val="single" w:sz="4" w:space="0" w:color="auto"/>
-              <w:left w:val="single" w:sz="4" w:space="0" w:color="auto"/>
-              <w:bottom w:val="single" w:sz="4" w:space="0" w:color="auto"/>
-              <w:right w:val="single" w:sz="4" w:space="0" w:color="auto"/>
-            </w:tcBorders>
-          </w:tcPr>
-          <w:p>
-            <w:pPr>
-              <w:rPr>
-                <w:rFonts w:ascii="Times New Roman" w:hAnsi="Times New Roman" w:cs="Times New Roman"/>
-                <w:sz w:val="24"/>
-                <w:szCs w:val="24"/>
-              </w:rPr>
-            </w:pPr>
-          </w:p>
-        </w:tc>
-        <w:tc>
-          <w:tcPr>
-            <w:tcW w:w="810" w:type="dxa"/>
+            <w:r>
+              <w:rPr>
+                <w:rFonts w:ascii="Times New Roman" w:hAnsi="Times New Roman" w:cs="Times New Roman"/>
+                <w:sz w:val="24"/>
+                <w:szCs w:val="24"/>
+              </w:rPr>
+              <w:t>7</w:t>
+            </w:r>
+          </w:p>
+        </w:tc>
+        <w:tc>
+          <w:tcPr>
+            <w:tcW w:w="3054" w:type="dxa"/>
+            <w:tcBorders>
+              <w:top w:val="single" w:sz="4" w:space="0" w:color="auto"/>
+              <w:left w:val="single" w:sz="4" w:space="0" w:color="auto"/>
+              <w:bottom w:val="single" w:sz="4" w:space="0" w:color="auto"/>
+              <w:right w:val="single" w:sz="4" w:space="0" w:color="auto"/>
+            </w:tcBorders>
+          </w:tcPr>
+          <w:p>
+            <w:pPr>
+              <w:rPr>
+                <w:rFonts w:ascii="Times New Roman" w:hAnsi="Times New Roman" w:cs="Times New Roman"/>
+                <w:sz w:val="24"/>
+                <w:szCs w:val="24"/>
+              </w:rPr>
+            </w:pPr>
+            <w:r>
+              <w:rPr>
+                <w:rFonts w:ascii="Times New Roman" w:hAnsi="Times New Roman" w:cs="Times New Roman"/>
+                <w:sz w:val="24"/>
+                <w:szCs w:val="24"/>
+              </w:rPr>
+              <w:t>Daisy.txt</w:t>
+            </w:r>
+          </w:p>
+        </w:tc>
+        <w:tc>
+          <w:tcPr>
+            <w:tcW w:w="2604" w:type="dxa"/>
+            <w:tcBorders>
+              <w:top w:val="single" w:sz="4" w:space="0" w:color="auto"/>
+              <w:left w:val="single" w:sz="4" w:space="0" w:color="auto"/>
+              <w:bottom w:val="single" w:sz="4" w:space="0" w:color="auto"/>
+              <w:right w:val="single" w:sz="4" w:space="0" w:color="auto"/>
+            </w:tcBorders>
+          </w:tcPr>
+          <w:p>
+            <w:pPr>
+              <w:rPr>
+                <w:rFonts w:ascii="Times New Roman" w:hAnsi="Times New Roman" w:cs="Times New Roman"/>
+                <w:sz w:val="24"/>
+                <w:szCs w:val="24"/>
+              </w:rPr>
+            </w:pPr>
+            <w:r>
+              <w:rPr>
+                <w:rFonts w:ascii="Times New Roman" w:hAnsi="Times New Roman" w:cs="Times New Roman"/>
+                <w:sz w:val="24"/>
+                <w:szCs w:val="24"/>
+              </w:rPr>
+              <w:t>give me your answer do</w:t>
+            </w:r>
+          </w:p>
+        </w:tc>
+        <w:tc>
+          <w:tcPr>
+            <w:tcW w:w="2604" w:type="dxa"/>
+            <w:tcBorders>
+              <w:top w:val="single" w:sz="4" w:space="0" w:color="auto"/>
+              <w:left w:val="single" w:sz="4" w:space="0" w:color="auto"/>
+              <w:bottom w:val="single" w:sz="4" w:space="0" w:color="auto"/>
+              <w:right w:val="single" w:sz="4" w:space="0" w:color="auto"/>
+            </w:tcBorders>
+          </w:tcPr>
+          <w:p>
+            <w:pPr>
+              <w:rPr>
+                <w:rFonts w:ascii="Times New Roman" w:hAnsi="Times New Roman" w:cs="Times New Roman"/>
+                <w:sz w:val="24"/>
+                <w:szCs w:val="24"/>
+              </w:rPr>
+            </w:pPr>
+            <w:r>
+              <w:rPr>
+                <w:rFonts w:ascii="Times New Roman" w:hAnsi="Times New Roman" w:cs="Times New Roman"/>
+                <w:sz w:val="24"/>
+                <w:szCs w:val="24"/>
+              </w:rPr>
+              <w:t>give me your answer do</w:t>
+            </w:r>
+          </w:p>
+        </w:tc>
+        <w:tc>
+          <w:tcPr>
+            <w:tcW w:w="0" w:type="auto"/>
             <w:tcBorders>
               <w:top w:val="single" w:sz="4" w:space="0" w:color="auto"/>
               <w:left w:val="single" w:sz="4" w:space="0" w:color="auto"/>
@@ -1412,6 +1745,14 @@
                 <w:szCs w:val="24"/>
               </w:rPr>
             </w:pPr>
+            <w:r>
+              <w:rPr>
+                <w:rFonts w:ascii="Times New Roman" w:hAnsi="Times New Roman" w:cs="Times New Roman"/>
+                <w:sz w:val="24"/>
+                <w:szCs w:val="24"/>
+              </w:rPr>
+              <w:t>Y</w:t>
+            </w:r>
           </w:p>
         </w:tc>
       </w:tr>
@@ -1421,7 +1762,7 @@
         </w:trPr>
         <w:tc>
           <w:tcPr>
-            <w:tcW w:w="630" w:type="dxa"/>
+            <w:tcW w:w="0" w:type="auto"/>
             <w:tcBorders>
               <w:top w:val="single" w:sz="4" w:space="0" w:color="auto"/>
               <w:left w:val="single" w:sz="4" w:space="0" w:color="auto"/>
@@ -1439,71 +1780,159 @@
                 <w:szCs w:val="24"/>
               </w:rPr>
             </w:pPr>
-          </w:p>
-        </w:tc>
-        <w:tc>
-          <w:tcPr>
-            <w:tcW w:w="2520" w:type="dxa"/>
-            <w:tcBorders>
-              <w:top w:val="single" w:sz="4" w:space="0" w:color="auto"/>
-              <w:left w:val="single" w:sz="4" w:space="0" w:color="auto"/>
-              <w:bottom w:val="single" w:sz="4" w:space="0" w:color="auto"/>
-              <w:right w:val="single" w:sz="4" w:space="0" w:color="auto"/>
-            </w:tcBorders>
-          </w:tcPr>
-          <w:p>
-            <w:pPr>
-              <w:rPr>
-                <w:rFonts w:ascii="Times New Roman" w:hAnsi="Times New Roman" w:cs="Times New Roman"/>
-                <w:sz w:val="24"/>
-                <w:szCs w:val="24"/>
-              </w:rPr>
-            </w:pPr>
-          </w:p>
-        </w:tc>
-        <w:tc>
-          <w:tcPr>
-            <w:tcW w:w="2745" w:type="dxa"/>
-            <w:tcBorders>
-              <w:top w:val="single" w:sz="4" w:space="0" w:color="auto"/>
-              <w:left w:val="single" w:sz="4" w:space="0" w:color="auto"/>
-              <w:bottom w:val="single" w:sz="4" w:space="0" w:color="auto"/>
-              <w:right w:val="single" w:sz="4" w:space="0" w:color="auto"/>
-            </w:tcBorders>
-          </w:tcPr>
-          <w:p>
-            <w:pPr>
-              <w:rPr>
-                <w:rFonts w:ascii="Times New Roman" w:hAnsi="Times New Roman" w:cs="Times New Roman"/>
-                <w:sz w:val="24"/>
-                <w:szCs w:val="24"/>
-              </w:rPr>
-            </w:pPr>
-          </w:p>
-        </w:tc>
-        <w:tc>
-          <w:tcPr>
-            <w:tcW w:w="2745" w:type="dxa"/>
-            <w:tcBorders>
-              <w:top w:val="single" w:sz="4" w:space="0" w:color="auto"/>
-              <w:left w:val="single" w:sz="4" w:space="0" w:color="auto"/>
-              <w:bottom w:val="single" w:sz="4" w:space="0" w:color="auto"/>
-              <w:right w:val="single" w:sz="4" w:space="0" w:color="auto"/>
-            </w:tcBorders>
-          </w:tcPr>
-          <w:p>
-            <w:pPr>
-              <w:rPr>
-                <w:rFonts w:ascii="Times New Roman" w:hAnsi="Times New Roman" w:cs="Times New Roman"/>
-                <w:sz w:val="24"/>
-                <w:szCs w:val="24"/>
-              </w:rPr>
-            </w:pPr>
-          </w:p>
-        </w:tc>
-        <w:tc>
-          <w:tcPr>
-            <w:tcW w:w="810" w:type="dxa"/>
+            <w:r>
+              <w:rPr>
+                <w:rFonts w:ascii="Times New Roman" w:hAnsi="Times New Roman" w:cs="Times New Roman"/>
+                <w:sz w:val="24"/>
+                <w:szCs w:val="24"/>
+              </w:rPr>
+              <w:t>8</w:t>
+            </w:r>
+          </w:p>
+        </w:tc>
+        <w:tc>
+          <w:tcPr>
+            <w:tcW w:w="3054" w:type="dxa"/>
+            <w:tcBorders>
+              <w:top w:val="single" w:sz="4" w:space="0" w:color="auto"/>
+              <w:left w:val="single" w:sz="4" w:space="0" w:color="auto"/>
+              <w:bottom w:val="single" w:sz="4" w:space="0" w:color="auto"/>
+              <w:right w:val="single" w:sz="4" w:space="0" w:color="auto"/>
+            </w:tcBorders>
+          </w:tcPr>
+          <w:p>
+            <w:pPr>
+              <w:rPr>
+                <w:rFonts w:ascii="Times New Roman" w:hAnsi="Times New Roman" w:cs="Times New Roman"/>
+                <w:sz w:val="24"/>
+                <w:szCs w:val="24"/>
+              </w:rPr>
+            </w:pPr>
+            <w:r>
+              <w:rPr>
+                <w:rFonts w:ascii="Times New Roman" w:hAnsi="Times New Roman" w:cs="Times New Roman"/>
+                <w:sz w:val="24"/>
+                <w:szCs w:val="24"/>
+              </w:rPr>
+              <w:t>DaisyDaisy.txt</w:t>
+            </w:r>
+          </w:p>
+        </w:tc>
+        <w:tc>
+          <w:tcPr>
+            <w:tcW w:w="2604" w:type="dxa"/>
+            <w:tcBorders>
+              <w:top w:val="single" w:sz="4" w:space="0" w:color="auto"/>
+              <w:left w:val="single" w:sz="4" w:space="0" w:color="auto"/>
+              <w:bottom w:val="single" w:sz="4" w:space="0" w:color="auto"/>
+              <w:right w:val="single" w:sz="4" w:space="0" w:color="auto"/>
+            </w:tcBorders>
+          </w:tcPr>
+          <w:p>
+            <w:pPr>
+              <w:rPr>
+                <w:rFonts w:ascii="Times New Roman" w:hAnsi="Times New Roman" w:cs="Times New Roman"/>
+                <w:sz w:val="24"/>
+                <w:szCs w:val="24"/>
+              </w:rPr>
+            </w:pPr>
+            <w:proofErr w:type="spellStart"/>
+            <w:r>
+              <w:rPr>
+                <w:rFonts w:ascii="Times New Roman" w:hAnsi="Times New Roman" w:cs="Times New Roman"/>
+                <w:sz w:val="24"/>
+                <w:szCs w:val="24"/>
+              </w:rPr>
+              <w:t>im</w:t>
+            </w:r>
+            <w:proofErr w:type="spellEnd"/>
+            <w:r>
+              <w:rPr>
+                <w:rFonts w:ascii="Times New Roman" w:hAnsi="Times New Roman" w:cs="Times New Roman"/>
+                <w:sz w:val="24"/>
+                <w:szCs w:val="24"/>
+              </w:rPr>
+              <w:t xml:space="preserve"> </w:t>
+            </w:r>
+            <w:proofErr w:type="spellStart"/>
+            <w:r>
+              <w:rPr>
+                <w:rFonts w:ascii="Times New Roman" w:hAnsi="Times New Roman" w:cs="Times New Roman"/>
+                <w:sz w:val="24"/>
+                <w:szCs w:val="24"/>
+              </w:rPr>
+              <w:t>half crazy</w:t>
+            </w:r>
+            <w:proofErr w:type="spellEnd"/>
+            <w:r>
+              <w:rPr>
+                <w:rFonts w:ascii="Times New Roman" w:hAnsi="Times New Roman" w:cs="Times New Roman"/>
+                <w:sz w:val="24"/>
+                <w:szCs w:val="24"/>
+              </w:rPr>
+              <w:t xml:space="preserve"> all for the love of you</w:t>
+            </w:r>
+          </w:p>
+        </w:tc>
+        <w:tc>
+          <w:tcPr>
+            <w:tcW w:w="2604" w:type="dxa"/>
+            <w:tcBorders>
+              <w:top w:val="single" w:sz="4" w:space="0" w:color="auto"/>
+              <w:left w:val="single" w:sz="4" w:space="0" w:color="auto"/>
+              <w:bottom w:val="single" w:sz="4" w:space="0" w:color="auto"/>
+              <w:right w:val="single" w:sz="4" w:space="0" w:color="auto"/>
+            </w:tcBorders>
+          </w:tcPr>
+          <w:p>
+            <w:pPr>
+              <w:rPr>
+                <w:rFonts w:ascii="Times New Roman" w:hAnsi="Times New Roman" w:cs="Times New Roman"/>
+                <w:sz w:val="24"/>
+                <w:szCs w:val="24"/>
+              </w:rPr>
+            </w:pPr>
+            <w:proofErr w:type="spellStart"/>
+            <w:r>
+              <w:rPr>
+                <w:rFonts w:ascii="Times New Roman" w:hAnsi="Times New Roman" w:cs="Times New Roman"/>
+                <w:sz w:val="24"/>
+                <w:szCs w:val="24"/>
+              </w:rPr>
+              <w:t>im</w:t>
+            </w:r>
+            <w:proofErr w:type="spellEnd"/>
+            <w:r>
+              <w:rPr>
+                <w:rFonts w:ascii="Times New Roman" w:hAnsi="Times New Roman" w:cs="Times New Roman"/>
+                <w:sz w:val="24"/>
+                <w:szCs w:val="24"/>
+              </w:rPr>
+              <w:t xml:space="preserve"> </w:t>
+            </w:r>
+            <w:proofErr w:type="spellStart"/>
+            <w:r>
+              <w:rPr>
+                <w:rFonts w:ascii="Times New Roman" w:hAnsi="Times New Roman" w:cs="Times New Roman"/>
+                <w:sz w:val="24"/>
+                <w:szCs w:val="24"/>
+              </w:rPr>
+              <w:t>half crazy</w:t>
+            </w:r>
+            <w:proofErr w:type="spellEnd"/>
+            <w:r>
+              <w:rPr>
+                <w:rFonts w:ascii="Times New Roman" w:hAnsi="Times New Roman" w:cs="Times New Roman"/>
+                <w:sz w:val="24"/>
+                <w:szCs w:val="24"/>
+              </w:rPr>
+              <w:t xml:space="preserve"> all for the love of you</w:t>
+            </w:r>
+          </w:p>
+        </w:tc>
+        <w:tc>
+          <w:tcPr>
+            <w:tcW w:w="0" w:type="auto"/>
             <w:tcBorders>
               <w:top w:val="single" w:sz="4" w:space="0" w:color="auto"/>
               <w:left w:val="single" w:sz="4" w:space="0" w:color="auto"/>
@@ -1520,6 +1949,360 @@
                 <w:szCs w:val="24"/>
               </w:rPr>
             </w:pPr>
+            <w:r>
+              <w:rPr>
+                <w:rFonts w:ascii="Times New Roman" w:hAnsi="Times New Roman" w:cs="Times New Roman"/>
+                <w:sz w:val="24"/>
+                <w:szCs w:val="24"/>
+              </w:rPr>
+              <w:t>Y</w:t>
+            </w:r>
+          </w:p>
+        </w:tc>
+      </w:tr>
+      <w:tr>
+        <w:trPr>
+          <w:trHeight w:val="70"/>
+        </w:trPr>
+        <w:tc>
+          <w:tcPr>
+            <w:tcW w:w="0" w:type="auto"/>
+            <w:tcBorders>
+              <w:top w:val="single" w:sz="4" w:space="0" w:color="auto"/>
+              <w:left w:val="single" w:sz="4" w:space="0" w:color="auto"/>
+              <w:bottom w:val="single" w:sz="4" w:space="0" w:color="auto"/>
+              <w:right w:val="single" w:sz="4" w:space="0" w:color="auto"/>
+            </w:tcBorders>
+          </w:tcPr>
+          <w:p>
+            <w:pPr>
+              <w:jc w:val="center"/>
+              <w:rPr>
+                <w:rFonts w:ascii="Times New Roman" w:hAnsi="Times New Roman" w:cs="Times New Roman"/>
+                <w:sz w:val="24"/>
+                <w:szCs w:val="24"/>
+              </w:rPr>
+            </w:pPr>
+            <w:r>
+              <w:rPr>
+                <w:rFonts w:ascii="Times New Roman" w:hAnsi="Times New Roman" w:cs="Times New Roman"/>
+                <w:sz w:val="24"/>
+                <w:szCs w:val="24"/>
+              </w:rPr>
+              <w:t>9</w:t>
+            </w:r>
+          </w:p>
+        </w:tc>
+        <w:tc>
+          <w:tcPr>
+            <w:tcW w:w="3054" w:type="dxa"/>
+            <w:tcBorders>
+              <w:top w:val="single" w:sz="4" w:space="0" w:color="auto"/>
+              <w:left w:val="single" w:sz="4" w:space="0" w:color="auto"/>
+              <w:bottom w:val="single" w:sz="4" w:space="0" w:color="auto"/>
+              <w:right w:val="single" w:sz="4" w:space="0" w:color="auto"/>
+            </w:tcBorders>
+          </w:tcPr>
+          <w:p>
+            <w:pPr>
+              <w:rPr>
+                <w:rFonts w:ascii="Times New Roman" w:hAnsi="Times New Roman" w:cs="Times New Roman"/>
+                <w:sz w:val="24"/>
+                <w:szCs w:val="24"/>
+              </w:rPr>
+            </w:pPr>
+            <w:r>
+              <w:rPr>
+                <w:rFonts w:ascii="Times New Roman" w:hAnsi="Times New Roman" w:cs="Times New Roman"/>
+                <w:sz w:val="24"/>
+                <w:szCs w:val="24"/>
+              </w:rPr>
+              <w:t>howDoILoveThee</w:t>
+            </w:r>
+            <w:r>
+              <w:rPr>
+                <w:rFonts w:ascii="Times New Roman" w:hAnsi="Times New Roman" w:cs="Times New Roman"/>
+                <w:sz w:val="24"/>
+                <w:szCs w:val="24"/>
+              </w:rPr>
+              <w:t>.txt</w:t>
+            </w:r>
+          </w:p>
+        </w:tc>
+        <w:tc>
+          <w:tcPr>
+            <w:tcW w:w="2604" w:type="dxa"/>
+            <w:tcBorders>
+              <w:top w:val="single" w:sz="4" w:space="0" w:color="auto"/>
+              <w:left w:val="single" w:sz="4" w:space="0" w:color="auto"/>
+              <w:bottom w:val="single" w:sz="4" w:space="0" w:color="auto"/>
+              <w:right w:val="single" w:sz="4" w:space="0" w:color="auto"/>
+            </w:tcBorders>
+          </w:tcPr>
+          <w:p>
+            <w:pPr>
+              <w:rPr>
+                <w:rFonts w:ascii="Times New Roman" w:hAnsi="Times New Roman" w:cs="Times New Roman"/>
+                <w:sz w:val="24"/>
+                <w:szCs w:val="24"/>
+              </w:rPr>
+            </w:pPr>
+            <w:r>
+              <w:rPr>
+                <w:rFonts w:ascii="Times New Roman" w:hAnsi="Times New Roman" w:cs="Times New Roman"/>
+                <w:sz w:val="24"/>
+                <w:szCs w:val="24"/>
+              </w:rPr>
+              <w:t xml:space="preserve">how do </w:t>
+            </w:r>
+            <w:proofErr w:type="spellStart"/>
+            <w:r>
+              <w:rPr>
+                <w:rFonts w:ascii="Times New Roman" w:hAnsi="Times New Roman" w:cs="Times New Roman"/>
+                <w:sz w:val="24"/>
+                <w:szCs w:val="24"/>
+              </w:rPr>
+              <w:t>i</w:t>
+            </w:r>
+            <w:proofErr w:type="spellEnd"/>
+            <w:r>
+              <w:rPr>
+                <w:rFonts w:ascii="Times New Roman" w:hAnsi="Times New Roman" w:cs="Times New Roman"/>
+                <w:sz w:val="24"/>
+                <w:szCs w:val="24"/>
+              </w:rPr>
+              <w:t xml:space="preserve"> love thee let me count the ways</w:t>
+            </w:r>
+          </w:p>
+        </w:tc>
+        <w:tc>
+          <w:tcPr>
+            <w:tcW w:w="2604" w:type="dxa"/>
+            <w:tcBorders>
+              <w:top w:val="single" w:sz="4" w:space="0" w:color="auto"/>
+              <w:left w:val="single" w:sz="4" w:space="0" w:color="auto"/>
+              <w:bottom w:val="single" w:sz="4" w:space="0" w:color="auto"/>
+              <w:right w:val="single" w:sz="4" w:space="0" w:color="auto"/>
+            </w:tcBorders>
+          </w:tcPr>
+          <w:p>
+            <w:pPr>
+              <w:rPr>
+                <w:rFonts w:ascii="Times New Roman" w:hAnsi="Times New Roman" w:cs="Times New Roman"/>
+                <w:sz w:val="24"/>
+                <w:szCs w:val="24"/>
+              </w:rPr>
+            </w:pPr>
+            <w:r>
+              <w:rPr>
+                <w:rFonts w:ascii="Times New Roman" w:hAnsi="Times New Roman" w:cs="Times New Roman"/>
+                <w:sz w:val="24"/>
+                <w:szCs w:val="24"/>
+              </w:rPr>
+              <w:t xml:space="preserve">how do </w:t>
+            </w:r>
+            <w:proofErr w:type="spellStart"/>
+            <w:r>
+              <w:rPr>
+                <w:rFonts w:ascii="Times New Roman" w:hAnsi="Times New Roman" w:cs="Times New Roman"/>
+                <w:sz w:val="24"/>
+                <w:szCs w:val="24"/>
+              </w:rPr>
+              <w:t>i</w:t>
+            </w:r>
+            <w:proofErr w:type="spellEnd"/>
+            <w:r>
+              <w:rPr>
+                <w:rFonts w:ascii="Times New Roman" w:hAnsi="Times New Roman" w:cs="Times New Roman"/>
+                <w:sz w:val="24"/>
+                <w:szCs w:val="24"/>
+              </w:rPr>
+              <w:t xml:space="preserve"> love thee let me count the ways</w:t>
+            </w:r>
+          </w:p>
+        </w:tc>
+        <w:tc>
+          <w:tcPr>
+            <w:tcW w:w="0" w:type="auto"/>
+            <w:tcBorders>
+              <w:top w:val="single" w:sz="4" w:space="0" w:color="auto"/>
+              <w:left w:val="single" w:sz="4" w:space="0" w:color="auto"/>
+              <w:bottom w:val="single" w:sz="4" w:space="0" w:color="auto"/>
+              <w:right w:val="single" w:sz="4" w:space="0" w:color="auto"/>
+            </w:tcBorders>
+          </w:tcPr>
+          <w:p>
+            <w:pPr>
+              <w:jc w:val="center"/>
+              <w:rPr>
+                <w:rFonts w:ascii="Times New Roman" w:hAnsi="Times New Roman" w:cs="Times New Roman"/>
+                <w:sz w:val="24"/>
+                <w:szCs w:val="24"/>
+              </w:rPr>
+            </w:pPr>
+            <w:r>
+              <w:rPr>
+                <w:rFonts w:ascii="Times New Roman" w:hAnsi="Times New Roman" w:cs="Times New Roman"/>
+                <w:sz w:val="24"/>
+                <w:szCs w:val="24"/>
+              </w:rPr>
+              <w:t>Y</w:t>
+            </w:r>
+          </w:p>
+        </w:tc>
+      </w:tr>
+      <w:tr>
+        <w:trPr>
+          <w:trHeight w:val="70"/>
+        </w:trPr>
+        <w:tc>
+          <w:tcPr>
+            <w:tcW w:w="0" w:type="auto"/>
+            <w:tcBorders>
+              <w:top w:val="single" w:sz="4" w:space="0" w:color="auto"/>
+              <w:left w:val="single" w:sz="4" w:space="0" w:color="auto"/>
+              <w:bottom w:val="single" w:sz="4" w:space="0" w:color="auto"/>
+              <w:right w:val="single" w:sz="4" w:space="0" w:color="auto"/>
+            </w:tcBorders>
+          </w:tcPr>
+          <w:p>
+            <w:pPr>
+              <w:jc w:val="center"/>
+              <w:rPr>
+                <w:rFonts w:ascii="Times New Roman" w:hAnsi="Times New Roman" w:cs="Times New Roman"/>
+                <w:sz w:val="24"/>
+                <w:szCs w:val="24"/>
+              </w:rPr>
+            </w:pPr>
+            <w:r>
+              <w:rPr>
+                <w:rFonts w:ascii="Times New Roman" w:hAnsi="Times New Roman" w:cs="Times New Roman"/>
+                <w:sz w:val="24"/>
+                <w:szCs w:val="24"/>
+              </w:rPr>
+              <w:t>10</w:t>
+            </w:r>
+          </w:p>
+        </w:tc>
+        <w:tc>
+          <w:tcPr>
+            <w:tcW w:w="3054" w:type="dxa"/>
+            <w:tcBorders>
+              <w:top w:val="single" w:sz="4" w:space="0" w:color="auto"/>
+              <w:left w:val="single" w:sz="4" w:space="0" w:color="auto"/>
+              <w:bottom w:val="single" w:sz="4" w:space="0" w:color="auto"/>
+              <w:right w:val="single" w:sz="4" w:space="0" w:color="auto"/>
+            </w:tcBorders>
+          </w:tcPr>
+          <w:p>
+            <w:pPr>
+              <w:rPr>
+                <w:rFonts w:ascii="Times New Roman" w:hAnsi="Times New Roman" w:cs="Times New Roman"/>
+                <w:sz w:val="24"/>
+                <w:szCs w:val="24"/>
+              </w:rPr>
+            </w:pPr>
+            <w:r>
+              <w:rPr>
+                <w:rFonts w:ascii="Times New Roman" w:hAnsi="Times New Roman" w:cs="Times New Roman"/>
+                <w:sz w:val="24"/>
+                <w:szCs w:val="24"/>
+              </w:rPr>
+              <w:t>LoveLooksNot</w:t>
+            </w:r>
+            <w:r>
+              <w:rPr>
+                <w:rFonts w:ascii="Times New Roman" w:hAnsi="Times New Roman" w:cs="Times New Roman"/>
+                <w:sz w:val="24"/>
+                <w:szCs w:val="24"/>
+              </w:rPr>
+              <w:t>.txt</w:t>
+            </w:r>
+          </w:p>
+        </w:tc>
+        <w:tc>
+          <w:tcPr>
+            <w:tcW w:w="2604" w:type="dxa"/>
+            <w:tcBorders>
+              <w:top w:val="single" w:sz="4" w:space="0" w:color="auto"/>
+              <w:left w:val="single" w:sz="4" w:space="0" w:color="auto"/>
+              <w:bottom w:val="single" w:sz="4" w:space="0" w:color="auto"/>
+              <w:right w:val="single" w:sz="4" w:space="0" w:color="auto"/>
+            </w:tcBorders>
+          </w:tcPr>
+          <w:p>
+            <w:pPr>
+              <w:rPr>
+                <w:rFonts w:ascii="Times New Roman" w:hAnsi="Times New Roman" w:cs="Times New Roman"/>
+                <w:sz w:val="24"/>
+                <w:szCs w:val="24"/>
+              </w:rPr>
+            </w:pPr>
+            <w:r>
+              <w:rPr>
+                <w:rFonts w:ascii="Times New Roman" w:hAnsi="Times New Roman" w:cs="Times New Roman"/>
+                <w:sz w:val="24"/>
+                <w:szCs w:val="24"/>
+              </w:rPr>
+              <w:t>love looks not with the eyes but with the mind</w:t>
+            </w:r>
+          </w:p>
+        </w:tc>
+        <w:tc>
+          <w:tcPr>
+            <w:tcW w:w="2604" w:type="dxa"/>
+            <w:tcBorders>
+              <w:top w:val="single" w:sz="4" w:space="0" w:color="auto"/>
+              <w:left w:val="single" w:sz="4" w:space="0" w:color="auto"/>
+              <w:bottom w:val="single" w:sz="4" w:space="0" w:color="auto"/>
+              <w:right w:val="single" w:sz="4" w:space="0" w:color="auto"/>
+            </w:tcBorders>
+          </w:tcPr>
+          <w:p>
+            <w:pPr>
+              <w:rPr>
+                <w:rFonts w:ascii="Times New Roman" w:hAnsi="Times New Roman" w:cs="Times New Roman"/>
+                <w:sz w:val="24"/>
+                <w:szCs w:val="24"/>
+              </w:rPr>
+            </w:pPr>
+            <w:r>
+              <w:rPr>
+                <w:rFonts w:ascii="Times New Roman" w:hAnsi="Times New Roman" w:cs="Times New Roman"/>
+                <w:sz w:val="24"/>
+                <w:szCs w:val="24"/>
+              </w:rPr>
+              <w:t>love looks not with the eyes but with the mind</w:t>
+            </w:r>
+          </w:p>
+        </w:tc>
+        <w:tc>
+          <w:tcPr>
+            <w:tcW w:w="0" w:type="auto"/>
+            <w:tcBorders>
+              <w:top w:val="single" w:sz="4" w:space="0" w:color="auto"/>
+              <w:left w:val="single" w:sz="4" w:space="0" w:color="auto"/>
+              <w:bottom w:val="single" w:sz="4" w:space="0" w:color="auto"/>
+              <w:right w:val="single" w:sz="4" w:space="0" w:color="auto"/>
+            </w:tcBorders>
+          </w:tcPr>
+          <w:p>
+            <w:pPr>
+              <w:jc w:val="center"/>
+              <w:rPr>
+                <w:rFonts w:ascii="Times New Roman" w:hAnsi="Times New Roman" w:cs="Times New Roman"/>
+                <w:sz w:val="24"/>
+                <w:szCs w:val="24"/>
+              </w:rPr>
+            </w:pPr>
+            <w:r>
+              <w:rPr>
+                <w:rFonts w:ascii="Times New Roman" w:hAnsi="Times New Roman" w:cs="Times New Roman"/>
+                <w:sz w:val="24"/>
+                <w:szCs w:val="24"/>
+              </w:rPr>
+              <w:t>Y</w:t>
+            </w:r>
           </w:p>
         </w:tc>
       </w:tr>
@@ -1591,6 +2374,46 @@
           <w:szCs w:val="24"/>
         </w:rPr>
       </w:pPr>
+      <w:r>
+        <w:rPr>
+          <w:noProof/>
+        </w:rPr>
+        <w:drawing>
+          <wp:inline distT="0" distB="0" distL="0" distR="0" wp14:anchorId="66E5DEFF" wp14:editId="1BA8C28B">
+            <wp:extent cx="5314950" cy="3686175"/>
+            <wp:effectExtent l="0" t="0" r="0" b="9525"/>
+            <wp:docPr id="1" name="Picture 1"/>
+            <wp:cNvGraphicFramePr>
+              <a:graphicFrameLocks xmlns:a="http://schemas.openxmlformats.org/drawingml/2006/main" noChangeAspect="1"/>
+            </wp:cNvGraphicFramePr>
+            <a:graphic xmlns:a="http://schemas.openxmlformats.org/drawingml/2006/main">
+              <a:graphicData uri="http://schemas.openxmlformats.org/drawingml/2006/picture">
+                <pic:pic xmlns:pic="http://schemas.openxmlformats.org/drawingml/2006/picture">
+                  <pic:nvPicPr>
+                    <pic:cNvPr id="0" name=""/>
+                    <pic:cNvPicPr/>
+                  </pic:nvPicPr>
+                  <pic:blipFill>
+                    <a:blip r:embed="rId9"/>
+                    <a:stretch>
+                      <a:fillRect/>
+                    </a:stretch>
+                  </pic:blipFill>
+                  <pic:spPr>
+                    <a:xfrm>
+                      <a:off x="0" y="0"/>
+                      <a:ext cx="5314950" cy="3686175"/>
+                    </a:xfrm>
+                    <a:prstGeom prst="rect">
+                      <a:avLst/>
+                    </a:prstGeom>
+                  </pic:spPr>
+                </pic:pic>
+              </a:graphicData>
+            </a:graphic>
+          </wp:inline>
+        </w:drawing>
+      </w:r>
     </w:p>
     <w:p>
       <w:pPr>
@@ -1601,6 +2424,16 @@
           <w:szCs w:val="24"/>
         </w:rPr>
       </w:pPr>
+    </w:p>
+    <w:p>
+      <w:pPr>
+        <w:spacing w:after="0" w:line="240" w:lineRule="auto"/>
+        <w:rPr>
+          <w:rFonts w:ascii="Times New Roman" w:hAnsi="Times New Roman" w:cs="Times New Roman"/>
+          <w:sz w:val="24"/>
+          <w:szCs w:val="24"/>
+        </w:rPr>
+      </w:pPr>
       <w:r>
         <w:rPr>
           <w:rFonts w:ascii="Times New Roman" w:hAnsi="Times New Roman" w:cs="Times New Roman"/>
@@ -1619,6 +2452,46 @@
           <w:szCs w:val="24"/>
         </w:rPr>
       </w:pPr>
+      <w:r>
+        <w:rPr>
+          <w:noProof/>
+        </w:rPr>
+        <w:drawing>
+          <wp:inline distT="0" distB="0" distL="0" distR="0" wp14:anchorId="33831B61" wp14:editId="47BE2FFB">
+            <wp:extent cx="5314950" cy="3695700"/>
+            <wp:effectExtent l="0" t="0" r="0" b="0"/>
+            <wp:docPr id="3" name="Picture 3"/>
+            <wp:cNvGraphicFramePr>
+              <a:graphicFrameLocks xmlns:a="http://schemas.openxmlformats.org/drawingml/2006/main" noChangeAspect="1"/>
+            </wp:cNvGraphicFramePr>
+            <a:graphic xmlns:a="http://schemas.openxmlformats.org/drawingml/2006/main">
+              <a:graphicData uri="http://schemas.openxmlformats.org/drawingml/2006/picture">
+                <pic:pic xmlns:pic="http://schemas.openxmlformats.org/drawingml/2006/picture">
+                  <pic:nvPicPr>
+                    <pic:cNvPr id="0" name=""/>
+                    <pic:cNvPicPr/>
+                  </pic:nvPicPr>
+                  <pic:blipFill>
+                    <a:blip r:embed="rId10"/>
+                    <a:stretch>
+                      <a:fillRect/>
+                    </a:stretch>
+                  </pic:blipFill>
+                  <pic:spPr>
+                    <a:xfrm>
+                      <a:off x="0" y="0"/>
+                      <a:ext cx="5314950" cy="3695700"/>
+                    </a:xfrm>
+                    <a:prstGeom prst="rect">
+                      <a:avLst/>
+                    </a:prstGeom>
+                  </pic:spPr>
+                </pic:pic>
+              </a:graphicData>
+            </a:graphic>
+          </wp:inline>
+        </w:drawing>
+      </w:r>
     </w:p>
     <w:p>
       <w:pPr>
@@ -1635,6 +2508,7 @@
           <w:sz w:val="24"/>
           <w:szCs w:val="24"/>
         </w:rPr>
+        <w:lastRenderedPageBreak/>
         <w:t>Test 3</w:t>
       </w:r>
     </w:p>
@@ -1647,6 +2521,46 @@
           <w:szCs w:val="24"/>
         </w:rPr>
       </w:pPr>
+      <w:r>
+        <w:rPr>
+          <w:noProof/>
+        </w:rPr>
+        <w:drawing>
+          <wp:inline distT="0" distB="0" distL="0" distR="0" wp14:anchorId="7C179B65" wp14:editId="30B16455">
+            <wp:extent cx="5314950" cy="3695700"/>
+            <wp:effectExtent l="0" t="0" r="0" b="0"/>
+            <wp:docPr id="8" name="Picture 8"/>
+            <wp:cNvGraphicFramePr>
+              <a:graphicFrameLocks xmlns:a="http://schemas.openxmlformats.org/drawingml/2006/main" noChangeAspect="1"/>
+            </wp:cNvGraphicFramePr>
+            <a:graphic xmlns:a="http://schemas.openxmlformats.org/drawingml/2006/main">
+              <a:graphicData uri="http://schemas.openxmlformats.org/drawingml/2006/picture">
+                <pic:pic xmlns:pic="http://schemas.openxmlformats.org/drawingml/2006/picture">
+                  <pic:nvPicPr>
+                    <pic:cNvPr id="0" name=""/>
+                    <pic:cNvPicPr/>
+                  </pic:nvPicPr>
+                  <pic:blipFill>
+                    <a:blip r:embed="rId11"/>
+                    <a:stretch>
+                      <a:fillRect/>
+                    </a:stretch>
+                  </pic:blipFill>
+                  <pic:spPr>
+                    <a:xfrm>
+                      <a:off x="0" y="0"/>
+                      <a:ext cx="5314950" cy="3695700"/>
+                    </a:xfrm>
+                    <a:prstGeom prst="rect">
+                      <a:avLst/>
+                    </a:prstGeom>
+                  </pic:spPr>
+                </pic:pic>
+              </a:graphicData>
+            </a:graphic>
+          </wp:inline>
+        </w:drawing>
+      </w:r>
     </w:p>
     <w:p>
       <w:pPr>
@@ -1657,6 +2571,16 @@
           <w:szCs w:val="24"/>
         </w:rPr>
       </w:pPr>
+    </w:p>
+    <w:p>
+      <w:pPr>
+        <w:spacing w:after="0" w:line="240" w:lineRule="auto"/>
+        <w:rPr>
+          <w:rFonts w:ascii="Times New Roman" w:hAnsi="Times New Roman" w:cs="Times New Roman"/>
+          <w:sz w:val="24"/>
+          <w:szCs w:val="24"/>
+        </w:rPr>
+      </w:pPr>
       <w:r>
         <w:rPr>
           <w:rFonts w:ascii="Times New Roman" w:hAnsi="Times New Roman" w:cs="Times New Roman"/>
@@ -1675,6 +2599,63 @@
           <w:szCs w:val="24"/>
         </w:rPr>
       </w:pPr>
+      <w:r>
+        <w:rPr>
+          <w:noProof/>
+        </w:rPr>
+        <w:drawing>
+          <wp:inline distT="0" distB="0" distL="0" distR="0" wp14:anchorId="6DE76EA2" wp14:editId="628C4140">
+            <wp:extent cx="5295900" cy="3676650"/>
+            <wp:effectExtent l="0" t="0" r="0" b="0"/>
+            <wp:docPr id="9" name="Picture 9"/>
+            <wp:cNvGraphicFramePr>
+              <a:graphicFrameLocks xmlns:a="http://schemas.openxmlformats.org/drawingml/2006/main" noChangeAspect="1"/>
+            </wp:cNvGraphicFramePr>
+            <a:graphic xmlns:a="http://schemas.openxmlformats.org/drawingml/2006/main">
+              <a:graphicData uri="http://schemas.openxmlformats.org/drawingml/2006/picture">
+                <pic:pic xmlns:pic="http://schemas.openxmlformats.org/drawingml/2006/picture">
+                  <pic:nvPicPr>
+                    <pic:cNvPr id="0" name=""/>
+                    <pic:cNvPicPr/>
+                  </pic:nvPicPr>
+                  <pic:blipFill>
+                    <a:blip r:embed="rId12"/>
+                    <a:stretch>
+                      <a:fillRect/>
+                    </a:stretch>
+                  </pic:blipFill>
+                  <pic:spPr>
+                    <a:xfrm>
+                      <a:off x="0" y="0"/>
+                      <a:ext cx="5295900" cy="3676650"/>
+                    </a:xfrm>
+                    <a:prstGeom prst="rect">
+                      <a:avLst/>
+                    </a:prstGeom>
+                  </pic:spPr>
+                </pic:pic>
+              </a:graphicData>
+            </a:graphic>
+          </wp:inline>
+        </w:drawing>
+      </w:r>
+    </w:p>
+    <w:p>
+      <w:pPr>
+        <w:rPr>
+          <w:rFonts w:ascii="Times New Roman" w:hAnsi="Times New Roman" w:cs="Times New Roman"/>
+          <w:sz w:val="24"/>
+          <w:szCs w:val="24"/>
+        </w:rPr>
+      </w:pPr>
+      <w:r>
+        <w:rPr>
+          <w:rFonts w:ascii="Times New Roman" w:hAnsi="Times New Roman" w:cs="Times New Roman"/>
+          <w:sz w:val="24"/>
+          <w:szCs w:val="24"/>
+        </w:rPr>
+        <w:br w:type="page"/>
+      </w:r>
     </w:p>
     <w:p>
       <w:pPr>
@@ -1691,6 +2672,7 @@
           <w:sz w:val="24"/>
           <w:szCs w:val="24"/>
         </w:rPr>
+        <w:lastRenderedPageBreak/>
         <w:t>Test 5</w:t>
       </w:r>
     </w:p>
@@ -1703,6 +2685,46 @@
           <w:szCs w:val="24"/>
         </w:rPr>
       </w:pPr>
+      <w:r>
+        <w:rPr>
+          <w:noProof/>
+        </w:rPr>
+        <w:drawing>
+          <wp:inline distT="0" distB="0" distL="0" distR="0" wp14:anchorId="4AD6E556" wp14:editId="3128FF51">
+            <wp:extent cx="5305425" cy="3695700"/>
+            <wp:effectExtent l="0" t="0" r="9525" b="0"/>
+            <wp:docPr id="10" name="Picture 10"/>
+            <wp:cNvGraphicFramePr>
+              <a:graphicFrameLocks xmlns:a="http://schemas.openxmlformats.org/drawingml/2006/main" noChangeAspect="1"/>
+            </wp:cNvGraphicFramePr>
+            <a:graphic xmlns:a="http://schemas.openxmlformats.org/drawingml/2006/main">
+              <a:graphicData uri="http://schemas.openxmlformats.org/drawingml/2006/picture">
+                <pic:pic xmlns:pic="http://schemas.openxmlformats.org/drawingml/2006/picture">
+                  <pic:nvPicPr>
+                    <pic:cNvPr id="0" name=""/>
+                    <pic:cNvPicPr/>
+                  </pic:nvPicPr>
+                  <pic:blipFill>
+                    <a:blip r:embed="rId13"/>
+                    <a:stretch>
+                      <a:fillRect/>
+                    </a:stretch>
+                  </pic:blipFill>
+                  <pic:spPr>
+                    <a:xfrm>
+                      <a:off x="0" y="0"/>
+                      <a:ext cx="5305425" cy="3695700"/>
+                    </a:xfrm>
+                    <a:prstGeom prst="rect">
+                      <a:avLst/>
+                    </a:prstGeom>
+                  </pic:spPr>
+                </pic:pic>
+              </a:graphicData>
+            </a:graphic>
+          </wp:inline>
+        </w:drawing>
+      </w:r>
     </w:p>
     <w:p>
       <w:pPr>
@@ -1713,6 +2735,16 @@
           <w:szCs w:val="24"/>
         </w:rPr>
       </w:pPr>
+    </w:p>
+    <w:p>
+      <w:pPr>
+        <w:spacing w:after="0" w:line="240" w:lineRule="auto"/>
+        <w:rPr>
+          <w:rFonts w:ascii="Times New Roman" w:hAnsi="Times New Roman" w:cs="Times New Roman"/>
+          <w:sz w:val="24"/>
+          <w:szCs w:val="24"/>
+        </w:rPr>
+      </w:pPr>
       <w:r>
         <w:rPr>
           <w:rFonts w:ascii="Times New Roman" w:hAnsi="Times New Roman" w:cs="Times New Roman"/>
@@ -1731,6 +2763,65 @@
           <w:szCs w:val="24"/>
         </w:rPr>
       </w:pPr>
+      <w:r>
+        <w:rPr>
+          <w:noProof/>
+        </w:rPr>
+        <w:drawing>
+          <wp:inline distT="0" distB="0" distL="0" distR="0" wp14:anchorId="52C90415" wp14:editId="04AE6B4F">
+            <wp:extent cx="5314950" cy="3686175"/>
+            <wp:effectExtent l="0" t="0" r="0" b="9525"/>
+            <wp:docPr id="11" name="Picture 11"/>
+            <wp:cNvGraphicFramePr>
+              <a:graphicFrameLocks xmlns:a="http://schemas.openxmlformats.org/drawingml/2006/main" noChangeAspect="1"/>
+            </wp:cNvGraphicFramePr>
+            <a:graphic xmlns:a="http://schemas.openxmlformats.org/drawingml/2006/main">
+              <a:graphicData uri="http://schemas.openxmlformats.org/drawingml/2006/picture">
+                <pic:pic xmlns:pic="http://schemas.openxmlformats.org/drawingml/2006/picture">
+                  <pic:nvPicPr>
+                    <pic:cNvPr id="0" name=""/>
+                    <pic:cNvPicPr/>
+                  </pic:nvPicPr>
+                  <pic:blipFill>
+                    <a:blip r:embed="rId14"/>
+                    <a:stretch>
+                      <a:fillRect/>
+                    </a:stretch>
+                  </pic:blipFill>
+                  <pic:spPr>
+                    <a:xfrm>
+                      <a:off x="0" y="0"/>
+                      <a:ext cx="5314950" cy="3686175"/>
+                    </a:xfrm>
+                    <a:prstGeom prst="rect">
+                      <a:avLst/>
+                    </a:prstGeom>
+                  </pic:spPr>
+                </pic:pic>
+              </a:graphicData>
+            </a:graphic>
+          </wp:inline>
+        </w:drawing>
+      </w:r>
+      <w:bookmarkStart w:id="0" w:name="_GoBack"/>
+      <w:bookmarkEnd w:id="0"/>
+    </w:p>
+    <w:p>
+      <w:pPr>
+        <w:rPr>
+          <w:rFonts w:ascii="Times New Roman" w:hAnsi="Times New Roman" w:cs="Times New Roman"/>
+          <w:sz w:val="24"/>
+          <w:szCs w:val="24"/>
+        </w:rPr>
+      </w:pPr>
+      <w:r>
+        <w:rPr>
+          <w:rFonts w:ascii="Times New Roman" w:hAnsi="Times New Roman" w:cs="Times New Roman"/>
+          <w:sz w:val="24"/>
+          <w:szCs w:val="24"/>
+        </w:rPr>
+        <w:br w:type="page"/>
+      </w:r>
     </w:p>
     <w:p>
       <w:pPr>
@@ -1747,6 +2838,7 @@
           <w:sz w:val="24"/>
           <w:szCs w:val="24"/>
         </w:rPr>
+        <w:lastRenderedPageBreak/>
         <w:t>Test 7</w:t>
       </w:r>
     </w:p>
@@ -1759,6 +2851,46 @@
           <w:szCs w:val="24"/>
         </w:rPr>
       </w:pPr>
+      <w:r>
+        <w:rPr>
+          <w:noProof/>
+        </w:rPr>
+        <w:drawing>
+          <wp:inline distT="0" distB="0" distL="0" distR="0" wp14:anchorId="4C9F6346" wp14:editId="19B05EAE">
+            <wp:extent cx="5314950" cy="3695700"/>
+            <wp:effectExtent l="0" t="0" r="0" b="0"/>
+            <wp:docPr id="4" name="Picture 4"/>
+            <wp:cNvGraphicFramePr>
+              <a:graphicFrameLocks xmlns:a="http://schemas.openxmlformats.org/drawingml/2006/main" noChangeAspect="1"/>
+            </wp:cNvGraphicFramePr>
+            <a:graphic xmlns:a="http://schemas.openxmlformats.org/drawingml/2006/main">
+              <a:graphicData uri="http://schemas.openxmlformats.org/drawingml/2006/picture">
+                <pic:pic xmlns:pic="http://schemas.openxmlformats.org/drawingml/2006/picture">
+                  <pic:nvPicPr>
+                    <pic:cNvPr id="0" name=""/>
+                    <pic:cNvPicPr/>
+                  </pic:nvPicPr>
+                  <pic:blipFill>
+                    <a:blip r:embed="rId15"/>
+                    <a:stretch>
+                      <a:fillRect/>
+                    </a:stretch>
+                  </pic:blipFill>
+                  <pic:spPr>
+                    <a:xfrm>
+                      <a:off x="0" y="0"/>
+                      <a:ext cx="5314950" cy="3695700"/>
+                    </a:xfrm>
+                    <a:prstGeom prst="rect">
+                      <a:avLst/>
+                    </a:prstGeom>
+                  </pic:spPr>
+                </pic:pic>
+              </a:graphicData>
+            </a:graphic>
+          </wp:inline>
+        </w:drawing>
+      </w:r>
     </w:p>
     <w:p>
       <w:pPr>
@@ -1769,6 +2901,16 @@
           <w:szCs w:val="24"/>
         </w:rPr>
       </w:pPr>
+    </w:p>
+    <w:p>
+      <w:pPr>
+        <w:spacing w:after="0" w:line="240" w:lineRule="auto"/>
+        <w:rPr>
+          <w:rFonts w:ascii="Times New Roman" w:hAnsi="Times New Roman" w:cs="Times New Roman"/>
+          <w:sz w:val="24"/>
+          <w:szCs w:val="24"/>
+        </w:rPr>
+      </w:pPr>
       <w:r>
         <w:rPr>
           <w:rFonts w:ascii="Times New Roman" w:hAnsi="Times New Roman" w:cs="Times New Roman"/>
@@ -1780,6 +2922,73 @@
     </w:p>
     <w:p>
       <w:pPr>
+        <w:spacing w:after="0" w:line="360" w:lineRule="auto"/>
+        <w:rPr>
+          <w:rFonts w:ascii="Times New Roman" w:hAnsi="Times New Roman" w:cs="Times New Roman"/>
+          <w:sz w:val="24"/>
+          <w:szCs w:val="24"/>
+        </w:rPr>
+      </w:pPr>
+      <w:r>
+        <w:rPr>
+          <w:noProof/>
+        </w:rPr>
+        <w:drawing>
+          <wp:inline distT="0" distB="0" distL="0" distR="0" wp14:anchorId="0E4CE0C3" wp14:editId="365754EF">
+            <wp:extent cx="5295900" cy="3686175"/>
+            <wp:effectExtent l="0" t="0" r="0" b="9525"/>
+            <wp:docPr id="5" name="Picture 5"/>
+            <wp:cNvGraphicFramePr>
+              <a:graphicFrameLocks xmlns:a="http://schemas.openxmlformats.org/drawingml/2006/main" noChangeAspect="1"/>
+            </wp:cNvGraphicFramePr>
+            <a:graphic xmlns:a="http://schemas.openxmlformats.org/drawingml/2006/main">
+              <a:graphicData uri="http://schemas.openxmlformats.org/drawingml/2006/picture">
+                <pic:pic xmlns:pic="http://schemas.openxmlformats.org/drawingml/2006/picture">
+                  <pic:nvPicPr>
+                    <pic:cNvPr id="0" name=""/>
+                    <pic:cNvPicPr/>
+                  </pic:nvPicPr>
+                  <pic:blipFill>
+                    <a:blip r:embed="rId16"/>
+                    <a:stretch>
+                      <a:fillRect/>
+                    </a:stretch>
+                  </pic:blipFill>
+                  <pic:spPr>
+                    <a:xfrm>
+                      <a:off x="0" y="0"/>
+                      <a:ext cx="5295900" cy="3686175"/>
+                    </a:xfrm>
+                    <a:prstGeom prst="rect">
+                      <a:avLst/>
+                    </a:prstGeom>
+                  </pic:spPr>
+                </pic:pic>
+              </a:graphicData>
+            </a:graphic>
+          </wp:inline>
+        </w:drawing>
+      </w:r>
+    </w:p>
+    <w:p>
+      <w:pPr>
+        <w:rPr>
+          <w:rFonts w:ascii="Times New Roman" w:hAnsi="Times New Roman" w:cs="Times New Roman"/>
+          <w:sz w:val="24"/>
+          <w:szCs w:val="24"/>
+        </w:rPr>
+      </w:pPr>
+      <w:r>
+        <w:rPr>
+          <w:rFonts w:ascii="Times New Roman" w:hAnsi="Times New Roman" w:cs="Times New Roman"/>
+          <w:sz w:val="24"/>
+          <w:szCs w:val="24"/>
+        </w:rPr>
+        <w:br w:type="page"/>
+      </w:r>
+    </w:p>
+    <w:p>
+      <w:pPr>
         <w:spacing w:after="0" w:line="240" w:lineRule="auto"/>
         <w:rPr>
           <w:rFonts w:ascii="Times New Roman" w:hAnsi="Times New Roman" w:cs="Times New Roman"/>
@@ -1787,6 +2996,15 @@
           <w:szCs w:val="24"/>
         </w:rPr>
       </w:pPr>
+      <w:r>
+        <w:rPr>
+          <w:rFonts w:ascii="Times New Roman" w:hAnsi="Times New Roman" w:cs="Times New Roman"/>
+          <w:sz w:val="24"/>
+          <w:szCs w:val="24"/>
+        </w:rPr>
+        <w:lastRenderedPageBreak/>
+        <w:t>Test 9</w:t>
+      </w:r>
     </w:p>
     <w:p>
       <w:pPr>
@@ -1799,11 +3017,43 @@
       </w:pPr>
       <w:r>
         <w:rPr>
-          <w:rFonts w:ascii="Times New Roman" w:hAnsi="Times New Roman" w:cs="Times New Roman"/>
-          <w:sz w:val="24"/>
-          <w:szCs w:val="24"/>
-        </w:rPr>
-        <w:t>Test 9</w:t>
+          <w:noProof/>
+        </w:rPr>
+        <w:drawing>
+          <wp:inline distT="0" distB="0" distL="0" distR="0" wp14:anchorId="032FFDD7" wp14:editId="6329D7A7">
+            <wp:extent cx="5295900" cy="3676650"/>
+            <wp:effectExtent l="0" t="0" r="0" b="0"/>
+            <wp:docPr id="6" name="Picture 6"/>
+            <wp:cNvGraphicFramePr>
+              <a:graphicFrameLocks xmlns:a="http://schemas.openxmlformats.org/drawingml/2006/main" noChangeAspect="1"/>
+            </wp:cNvGraphicFramePr>
+            <a:graphic xmlns:a="http://schemas.openxmlformats.org/drawingml/2006/main">
+              <a:graphicData uri="http://schemas.openxmlformats.org/drawingml/2006/picture">
+                <pic:pic xmlns:pic="http://schemas.openxmlformats.org/drawingml/2006/picture">
+                  <pic:nvPicPr>
+                    <pic:cNvPr id="0" name=""/>
+                    <pic:cNvPicPr/>
+                  </pic:nvPicPr>
+                  <pic:blipFill>
+                    <a:blip r:embed="rId17"/>
+                    <a:stretch>
+                      <a:fillRect/>
+                    </a:stretch>
+                  </pic:blipFill>
+                  <pic:spPr>
+                    <a:xfrm>
+                      <a:off x="0" y="0"/>
+                      <a:ext cx="5295900" cy="3676650"/>
+                    </a:xfrm>
+                    <a:prstGeom prst="rect">
+                      <a:avLst/>
+                    </a:prstGeom>
+                  </pic:spPr>
+                </pic:pic>
+              </a:graphicData>
+            </a:graphic>
+          </wp:inline>
+        </w:drawing>
       </w:r>
     </w:p>
     <w:p>
@@ -1831,30 +3081,62 @@
           <w:sz w:val="24"/>
           <w:szCs w:val="24"/>
         </w:rPr>
-        <w:t>Test 1</w:t>
-      </w:r>
-      <w:r>
-        <w:rPr>
-          <w:rFonts w:ascii="Times New Roman" w:hAnsi="Times New Roman" w:cs="Times New Roman"/>
-          <w:sz w:val="24"/>
-          <w:szCs w:val="24"/>
-        </w:rPr>
-        <w:t>0</w:t>
-      </w:r>
-    </w:p>
-    <w:p>
-      <w:pPr>
-        <w:spacing w:after="0" w:line="360" w:lineRule="auto"/>
-        <w:rPr>
-          <w:rFonts w:ascii="Times New Roman" w:hAnsi="Times New Roman" w:cs="Times New Roman"/>
-          <w:sz w:val="24"/>
-          <w:szCs w:val="24"/>
-        </w:rPr>
-      </w:pPr>
+        <w:t>Test 10</w:t>
+      </w:r>
+    </w:p>
+    <w:p>
+      <w:pPr>
+        <w:spacing w:after="0" w:line="240" w:lineRule="auto"/>
+        <w:rPr>
+          <w:rFonts w:ascii="Times New Roman" w:hAnsi="Times New Roman" w:cs="Times New Roman"/>
+          <w:sz w:val="24"/>
+          <w:szCs w:val="24"/>
+        </w:rPr>
+      </w:pPr>
+      <w:r>
+        <w:rPr>
+          <w:noProof/>
+        </w:rPr>
+        <w:drawing>
+          <wp:inline distT="0" distB="0" distL="0" distR="0" wp14:anchorId="2EC28E48" wp14:editId="78D92B88">
+            <wp:extent cx="5295900" cy="3676650"/>
+            <wp:effectExtent l="0" t="0" r="0" b="0"/>
+            <wp:docPr id="7" name="Picture 7"/>
+            <wp:cNvGraphicFramePr>
+              <a:graphicFrameLocks xmlns:a="http://schemas.openxmlformats.org/drawingml/2006/main" noChangeAspect="1"/>
+            </wp:cNvGraphicFramePr>
+            <a:graphic xmlns:a="http://schemas.openxmlformats.org/drawingml/2006/main">
+              <a:graphicData uri="http://schemas.openxmlformats.org/drawingml/2006/picture">
+                <pic:pic xmlns:pic="http://schemas.openxmlformats.org/drawingml/2006/picture">
+                  <pic:nvPicPr>
+                    <pic:cNvPr id="0" name=""/>
+                    <pic:cNvPicPr/>
+                  </pic:nvPicPr>
+                  <pic:blipFill>
+                    <a:blip r:embed="rId18"/>
+                    <a:stretch>
+                      <a:fillRect/>
+                    </a:stretch>
+                  </pic:blipFill>
+                  <pic:spPr>
+                    <a:xfrm>
+                      <a:off x="0" y="0"/>
+                      <a:ext cx="5295900" cy="3676650"/>
+                    </a:xfrm>
+                    <a:prstGeom prst="rect">
+                      <a:avLst/>
+                    </a:prstGeom>
+                  </pic:spPr>
+                </pic:pic>
+              </a:graphicData>
+            </a:graphic>
+          </wp:inline>
+        </w:drawing>
+      </w:r>
     </w:p>
     <w:sectPr>
-      <w:headerReference w:type="default" r:id="rId9"/>
-      <w:headerReference w:type="first" r:id="rId10"/>
+      <w:headerReference w:type="default" r:id="rId19"/>
+      <w:headerReference w:type="first" r:id="rId20"/>
       <w:pgSz w:w="12240" w:h="15840"/>
       <w:pgMar w:top="1440" w:right="1440" w:bottom="1440" w:left="1440" w:header="720" w:footer="720" w:gutter="0"/>
       <w:cols w:space="720"/>
@@ -3170,7 +4452,7 @@
   <a:extraClrSchemeLst/>
   <a:extLst>
     <a:ext uri="{05A4C25C-085E-4340-85A3-A5531E510DB2}">
-      <thm15:themeFamily xmlns="" xmlns:thm15="http://schemas.microsoft.com/office/thememl/2012/main" name="Office Theme" id="{62F939B6-93AF-4DB8-9C6B-D6C7DFDC589F}" vid="{4A3C46E8-61CC-4603-A589-7422A47A8E4A}"/>
+      <thm15:themeFamily xmlns:thm15="http://schemas.microsoft.com/office/thememl/2012/main" xmlns="" name="Office Theme" id="{62F939B6-93AF-4DB8-9C6B-D6C7DFDC589F}" vid="{4A3C46E8-61CC-4603-A589-7422A47A8E4A}"/>
     </a:ext>
   </a:extLst>
 </a:theme>

</xml_diff>